<commit_message>
changed study docs location
</commit_message>
<xml_diff>
--- a/admin/Ethikantrag/BPN_GEH_2_230130_Vollantrag-Revision1.docx
+++ b/admin/Ethikantrag/BPN_GEH_2_230130_Vollantrag-Revision1.docx
@@ -1,6 +1,6 @@
 
 <file path=word/document.xml><?xml version="1.0" encoding="utf-8"?>
-<w:document xmlns:wpc="http://schemas.microsoft.com/office/word/2010/wordprocessingCanvas" xmlns:cx="http://schemas.microsoft.com/office/drawing/2014/chartex" xmlns:cx1="http://schemas.microsoft.com/office/drawing/2015/9/8/chartex" xmlns:cx2="http://schemas.microsoft.com/office/drawing/2015/10/21/chartex" xmlns:cx3="http://schemas.microsoft.com/office/drawing/2016/5/9/chartex" xmlns:cx4="http://schemas.microsoft.com/office/drawing/2016/5/10/chartex" xmlns:cx5="http://schemas.microsoft.com/office/drawing/2016/5/11/chartex" xmlns:cx6="http://schemas.microsoft.com/office/drawing/2016/5/12/chartex" xmlns:cx7="http://schemas.microsoft.com/office/drawing/2016/5/13/chartex" xmlns:cx8="http://schemas.microsoft.com/office/drawing/2016/5/14/chartex" xmlns:mc="http://schemas.openxmlformats.org/markup-compatibility/2006" xmlns:aink="http://schemas.microsoft.com/office/drawing/2016/ink" xmlns:am3d="http://schemas.microsoft.com/office/drawing/2017/model3d" xmlns:o="urn:schemas-microsoft-com:office:office" xmlns:oel="http://schemas.microsoft.com/office/2019/extlst" xmlns:r="http://schemas.openxmlformats.org/officeDocument/2006/relationships" xmlns:m="http://schemas.openxmlformats.org/officeDocument/2006/math" xmlns:v="urn:schemas-microsoft-com:vml" xmlns:wp14="http://schemas.microsoft.com/office/word/2010/wordprocessingDrawing" xmlns:wp="http://schemas.openxmlformats.org/drawingml/2006/wordprocessingDrawing" xmlns:w10="urn:schemas-microsoft-com:office:word" xmlns:w="http://schemas.openxmlformats.org/wordprocessingml/2006/main" xmlns:w14="http://schemas.microsoft.com/office/word/2010/wordml" xmlns:w15="http://schemas.microsoft.com/office/word/2012/wordml" xmlns:w16cex="http://schemas.microsoft.com/office/word/2018/wordml/cex" xmlns:w16cid="http://schemas.microsoft.com/office/word/2016/wordml/cid" xmlns:w16="http://schemas.microsoft.com/office/word/2018/wordml" xmlns:w16du="http://schemas.microsoft.com/office/word/2023/wordml/word16du" xmlns:w16sdtdh="http://schemas.microsoft.com/office/word/2020/wordml/sdtdatahash" xmlns:w16se="http://schemas.microsoft.com/office/word/2015/wordml/symex" xmlns:wpg="http://schemas.microsoft.com/office/word/2010/wordprocessingGroup" xmlns:wpi="http://schemas.microsoft.com/office/word/2010/wordprocessingInk" xmlns:wne="http://schemas.microsoft.com/office/word/2006/wordml" xmlns:wps="http://schemas.microsoft.com/office/word/2010/wordprocessingShape" mc:Ignorable="w14 w15 w16se w16cid w16 w16cex w16sdtdh wp14">
+<w:document xmlns:wpc="http://schemas.microsoft.com/office/word/2010/wordprocessingCanvas" xmlns:cx="http://schemas.microsoft.com/office/drawing/2014/chartex" xmlns:cx1="http://schemas.microsoft.com/office/drawing/2015/9/8/chartex" xmlns:cx2="http://schemas.microsoft.com/office/drawing/2015/10/21/chartex" xmlns:cx3="http://schemas.microsoft.com/office/drawing/2016/5/9/chartex" xmlns:cx4="http://schemas.microsoft.com/office/drawing/2016/5/10/chartex" xmlns:cx5="http://schemas.microsoft.com/office/drawing/2016/5/11/chartex" xmlns:cx6="http://schemas.microsoft.com/office/drawing/2016/5/12/chartex" xmlns:cx7="http://schemas.microsoft.com/office/drawing/2016/5/13/chartex" xmlns:cx8="http://schemas.microsoft.com/office/drawing/2016/5/14/chartex" xmlns:mc="http://schemas.openxmlformats.org/markup-compatibility/2006" xmlns:aink="http://schemas.microsoft.com/office/drawing/2016/ink" xmlns:am3d="http://schemas.microsoft.com/office/drawing/2017/model3d" xmlns:o="urn:schemas-microsoft-com:office:office" xmlns:oel="http://schemas.microsoft.com/office/2019/extlst" xmlns:r="http://schemas.openxmlformats.org/officeDocument/2006/relationships" xmlns:m="http://schemas.openxmlformats.org/officeDocument/2006/math" xmlns:v="urn:schemas-microsoft-com:vml" xmlns:wp14="http://schemas.microsoft.com/office/word/2010/wordprocessingDrawing" xmlns:wp="http://schemas.openxmlformats.org/drawingml/2006/wordprocessingDrawing" xmlns:w10="urn:schemas-microsoft-com:office:word" xmlns:w="http://schemas.openxmlformats.org/wordprocessingml/2006/main" xmlns:w14="http://schemas.microsoft.com/office/word/2010/wordml" xmlns:w15="http://schemas.microsoft.com/office/word/2012/wordml" xmlns:w16cex="http://schemas.microsoft.com/office/word/2018/wordml/cex" xmlns:w16cid="http://schemas.microsoft.com/office/word/2016/wordml/cid" xmlns:w16="http://schemas.microsoft.com/office/word/2018/wordml" xmlns:w16sdtdh="http://schemas.microsoft.com/office/word/2020/wordml/sdtdatahash" xmlns:w16se="http://schemas.microsoft.com/office/word/2015/wordml/symex" xmlns:wpg="http://schemas.microsoft.com/office/word/2010/wordprocessingGroup" xmlns:wpi="http://schemas.microsoft.com/office/word/2010/wordprocessingInk" xmlns:wne="http://schemas.microsoft.com/office/word/2006/wordml" xmlns:wps="http://schemas.microsoft.com/office/word/2010/wordprocessingShape" mc:Ignorable="w14 w15 w16se w16cid w16 w16cex w16sdtdh wp14">
   <w:body>
     <w:p>
       <w:pPr>
@@ -813,7 +813,7 @@
             <w:rPr>
               <w:noProof/>
             </w:rPr>
-            <w:t>20</w:t>
+            <w:t>18</w:t>
           </w:r>
           <w:r>
             <w:fldChar w:fldCharType="end"/>
@@ -1021,7 +1021,7 @@
     </w:p>
     <w:p>
       <w:pPr>
-        <w:pStyle w:val="Heading1"/>
+        <w:pStyle w:val="berschrift1"/>
         <w:numPr>
           <w:ilvl w:val="0"/>
           <w:numId w:val="3"/>
@@ -2112,7 +2112,7 @@
     </w:p>
     <w:p>
       <w:pPr>
-        <w:pStyle w:val="Heading1"/>
+        <w:pStyle w:val="berschrift1"/>
         <w:numPr>
           <w:ilvl w:val="0"/>
           <w:numId w:val="3"/>
@@ -2155,7 +2155,7 @@
     </w:p>
     <w:p>
       <w:pPr>
-        <w:pStyle w:val="Heading2"/>
+        <w:pStyle w:val="berschrift2"/>
         <w:shd w:val="clear" w:color="auto" w:fill="FFFFFF" w:themeFill="background1"/>
         <w:spacing w:line="360" w:lineRule="auto"/>
         <w:jc w:val="both"/>
@@ -2367,7 +2367,7 @@
     </w:p>
     <w:p>
       <w:pPr>
-        <w:pStyle w:val="Heading2"/>
+        <w:pStyle w:val="berschrift2"/>
         <w:shd w:val="clear" w:color="auto" w:fill="FFFFFF" w:themeFill="background1"/>
         <w:spacing w:line="360" w:lineRule="auto"/>
         <w:jc w:val="both"/>
@@ -2559,7 +2559,7 @@
     </w:p>
     <w:p>
       <w:pPr>
-        <w:pStyle w:val="Heading2"/>
+        <w:pStyle w:val="berschrift2"/>
         <w:shd w:val="clear" w:color="auto" w:fill="FFFFFF" w:themeFill="background1"/>
         <w:spacing w:line="360" w:lineRule="auto"/>
         <w:jc w:val="both"/>
@@ -2612,7 +2612,7 @@
     </w:p>
     <w:p>
       <w:pPr>
-        <w:pStyle w:val="Heading2"/>
+        <w:pStyle w:val="berschrift2"/>
         <w:shd w:val="clear" w:color="auto" w:fill="FFFFFF" w:themeFill="background1"/>
         <w:spacing w:line="360" w:lineRule="auto"/>
         <w:jc w:val="both"/>
@@ -2680,7 +2680,7 @@
     </w:p>
     <w:p>
       <w:pPr>
-        <w:pStyle w:val="Heading1"/>
+        <w:pStyle w:val="berschrift1"/>
         <w:numPr>
           <w:ilvl w:val="0"/>
           <w:numId w:val="3"/>
@@ -2713,7 +2713,7 @@
     </w:p>
     <w:p>
       <w:pPr>
-        <w:pStyle w:val="Heading2"/>
+        <w:pStyle w:val="berschrift2"/>
         <w:shd w:val="clear" w:color="auto" w:fill="FFFFFF" w:themeFill="background1"/>
         <w:spacing w:line="360" w:lineRule="auto"/>
         <w:jc w:val="both"/>
@@ -2734,7 +2734,7 @@
     </w:p>
     <w:p>
       <w:pPr>
-        <w:pStyle w:val="Heading3"/>
+        <w:pStyle w:val="berschrift3"/>
         <w:shd w:val="clear" w:color="auto" w:fill="FFFFFF" w:themeFill="background1"/>
       </w:pPr>
       <w:bookmarkStart w:id="7" w:name="_heading=h.b0qgueqbs3ud" w:colFirst="0" w:colLast="0"/>
@@ -3110,7 +3110,7 @@
     </w:p>
     <w:p>
       <w:pPr>
-        <w:pStyle w:val="Heading3"/>
+        <w:pStyle w:val="berschrift3"/>
         <w:shd w:val="clear" w:color="auto" w:fill="FFFFFF" w:themeFill="background1"/>
       </w:pPr>
       <w:bookmarkStart w:id="8" w:name="_heading=h.cfclc3n1oxtt" w:colFirst="0" w:colLast="0"/>
@@ -3478,7 +3478,7 @@
       <w:proofErr w:type="spellEnd"/>
       <w:r>
         <w:rPr>
-          <w:rStyle w:val="CommentReference"/>
+          <w:rStyle w:val="Kommentarzeichen"/>
         </w:rPr>
         <w:commentReference w:id="9"/>
       </w:r>
@@ -3643,7 +3643,7 @@
       <w:commentRangeEnd w:id="10"/>
       <w:r>
         <w:rPr>
-          <w:rStyle w:val="CommentReference"/>
+          <w:rStyle w:val="Kommentarzeichen"/>
         </w:rPr>
         <w:commentReference w:id="10"/>
       </w:r>
@@ -3813,7 +3813,7 @@
     </w:p>
     <w:p>
       <w:pPr>
-        <w:pStyle w:val="Heading3"/>
+        <w:pStyle w:val="berschrift3"/>
         <w:shd w:val="clear" w:color="auto" w:fill="FFFFFF" w:themeFill="background1"/>
       </w:pPr>
       <w:bookmarkStart w:id="11" w:name="_heading=h.xtrwefjcnw60" w:colFirst="0" w:colLast="0"/>
@@ -3825,7 +3825,7 @@
       <w:commentRangeEnd w:id="12"/>
       <w:r>
         <w:rPr>
-          <w:rStyle w:val="CommentReference"/>
+          <w:rStyle w:val="Kommentarzeichen"/>
           <w:rFonts w:ascii="Arial" w:eastAsia="Arial" w:hAnsi="Arial" w:cs="Arial"/>
           <w:b w:val="0"/>
           <w:i w:val="0"/>
@@ -4735,7 +4735,7 @@
                         <w:txbxContent>
                           <w:p>
                             <w:pPr>
-                              <w:pStyle w:val="Caption"/>
+                              <w:pStyle w:val="Beschriftung"/>
                               <w:rPr>
                                 <w:rFonts w:ascii="Calibri" w:eastAsia="Calibri" w:hAnsi="Calibri" w:cs="Calibri"/>
                                 <w:i w:val="0"/>
@@ -4748,27 +4748,14 @@
                             <w:r>
                               <w:t xml:space="preserve">Abbildung </w:t>
                             </w:r>
-                            <w:r>
-                              <w:fldChar w:fldCharType="begin"/>
-                            </w:r>
-                            <w:r>
-                              <w:instrText xml:space="preserve"> SEQ Abbildung \* ARABIC </w:instrText>
-                            </w:r>
-                            <w:r>
-                              <w:fldChar w:fldCharType="separate"/>
-                            </w:r>
-                            <w:r>
-                              <w:rPr>
-                                <w:noProof/>
-                              </w:rPr>
-                              <w:t>1</w:t>
-                            </w:r>
-                            <w:r>
-                              <w:rPr>
-                                <w:noProof/>
-                              </w:rPr>
-                              <w:fldChar w:fldCharType="end"/>
-                            </w:r>
+                            <w:fldSimple w:instr=" SEQ Abbildung \* ARABIC ">
+                              <w:r>
+                                <w:rPr>
+                                  <w:noProof/>
+                                </w:rPr>
+                                <w:t>1</w:t>
+                              </w:r>
+                            </w:fldSimple>
                             <w:r>
                               <w:t xml:space="preserve">: </w:t>
                             </w:r>
@@ -4842,12 +4829,12 @@
                 <v:stroke joinstyle="miter"/>
                 <v:path gradientshapeok="t" o:connecttype="rect"/>
               </v:shapetype>
-              <v:shape id="Text Box 6" o:spid="_x0000_s1026" type="#_x0000_t202" style="position:absolute;left:0;text-align:left;margin-left:7.25pt;margin-top:188.05pt;width:457.65pt;height:.05pt;z-index:251665408;visibility:visible;mso-wrap-style:square;mso-width-percent:0;mso-wrap-distance-left:9pt;mso-wrap-distance-top:0;mso-wrap-distance-right:9pt;mso-wrap-distance-bottom:0;mso-position-horizontal:absolute;mso-position-horizontal-relative:text;mso-position-vertical:absolute;mso-position-vertical-relative:text;mso-width-percent:0;mso-width-relative:margin;v-text-anchor:top" o:gfxdata="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" stroked="f">
+              <v:shape id="Text Box 6" o:spid="_x0000_s1026" type="#_x0000_t202" style="position:absolute;left:0;text-align:left;margin-left:7.25pt;margin-top:188.05pt;width:457.65pt;height:.05pt;z-index:251665408;visibility:visible;mso-wrap-style:square;mso-width-percent:0;mso-wrap-distance-left:9pt;mso-wrap-distance-top:0;mso-wrap-distance-right:9pt;mso-wrap-distance-bottom:0;mso-position-horizontal:absolute;mso-position-horizontal-relative:text;mso-position-vertical:absolute;mso-position-vertical-relative:text;mso-width-percent:0;mso-width-relative:margin;v-text-anchor:top" o:gfxdata="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" stroked="f">
                 <v:textbox style="mso-fit-shape-to-text:t" inset="0,0,0,0">
                   <w:txbxContent>
                     <w:p>
                       <w:pPr>
-                        <w:pStyle w:val="Caption"/>
+                        <w:pStyle w:val="Beschriftung"/>
                         <w:rPr>
                           <w:rFonts w:ascii="Calibri" w:eastAsia="Calibri" w:hAnsi="Calibri" w:cs="Calibri"/>
                           <w:i w:val="0"/>
@@ -4860,27 +4847,14 @@
                       <w:r>
                         <w:t xml:space="preserve">Abbildung </w:t>
                       </w:r>
-                      <w:r>
-                        <w:fldChar w:fldCharType="begin"/>
-                      </w:r>
-                      <w:r>
-                        <w:instrText xml:space="preserve"> SEQ Abbildung \* ARABIC </w:instrText>
-                      </w:r>
-                      <w:r>
-                        <w:fldChar w:fldCharType="separate"/>
-                      </w:r>
-                      <w:r>
-                        <w:rPr>
-                          <w:noProof/>
-                        </w:rPr>
-                        <w:t>1</w:t>
-                      </w:r>
-                      <w:r>
-                        <w:rPr>
-                          <w:noProof/>
-                        </w:rPr>
-                        <w:fldChar w:fldCharType="end"/>
-                      </w:r>
+                      <w:fldSimple w:instr=" SEQ Abbildung \* ARABIC ">
+                        <w:r>
+                          <w:rPr>
+                            <w:noProof/>
+                          </w:rPr>
+                          <w:t>1</w:t>
+                        </w:r>
+                      </w:fldSimple>
                       <w:r>
                         <w:t xml:space="preserve">: </w:t>
                       </w:r>
@@ -5026,7 +5000,7 @@
     </w:p>
     <w:p>
       <w:pPr>
-        <w:pStyle w:val="Heading3"/>
+        <w:pStyle w:val="berschrift3"/>
         <w:shd w:val="clear" w:color="auto" w:fill="FFFFFF" w:themeFill="background1"/>
       </w:pPr>
       <w:r>
@@ -5112,7 +5086,7 @@
     </w:p>
     <w:p>
       <w:pPr>
-        <w:pStyle w:val="ListParagraph"/>
+        <w:pStyle w:val="Listenabsatz"/>
         <w:numPr>
           <w:ilvl w:val="0"/>
           <w:numId w:val="11"/>
@@ -5221,7 +5195,7 @@
     </w:p>
     <w:p>
       <w:pPr>
-        <w:pStyle w:val="BodyText"/>
+        <w:pStyle w:val="Textkrper"/>
         <w:numPr>
           <w:ilvl w:val="0"/>
           <w:numId w:val="11"/>
@@ -5380,7 +5354,7 @@
       <w:commentRangeEnd w:id="13"/>
       <w:r>
         <w:rPr>
-          <w:rStyle w:val="CommentReference"/>
+          <w:rStyle w:val="Kommentarzeichen"/>
           <w:rFonts w:ascii="Arial" w:hAnsi="Arial"/>
           <w:lang w:eastAsia="en-GB"/>
         </w:rPr>
@@ -5420,7 +5394,7 @@
       </w:r>
       <w:r>
         <w:rPr>
-          <w:rStyle w:val="FootnoteReference"/>
+          <w:rStyle w:val="Funotenzeichen"/>
         </w:rPr>
         <w:footnoteReference w:id="2"/>
       </w:r>
@@ -5486,7 +5460,7 @@
     </w:p>
     <w:p>
       <w:pPr>
-        <w:pStyle w:val="ListParagraph"/>
+        <w:pStyle w:val="Listenabsatz"/>
         <w:numPr>
           <w:ilvl w:val="0"/>
           <w:numId w:val="11"/>
@@ -5740,7 +5714,7 @@
     </w:p>
     <w:p>
       <w:pPr>
-        <w:pStyle w:val="ListParagraph"/>
+        <w:pStyle w:val="Listenabsatz"/>
         <w:spacing w:line="360" w:lineRule="auto"/>
         <w:rPr>
           <w:rFonts w:ascii="Calibri" w:hAnsi="Calibri" w:cs="Calibri"/>
@@ -5805,7 +5779,7 @@
     </w:p>
     <w:p>
       <w:pPr>
-        <w:pStyle w:val="Heading3"/>
+        <w:pStyle w:val="berschrift3"/>
         <w:shd w:val="clear" w:color="auto" w:fill="FFFFFF" w:themeFill="background1"/>
       </w:pPr>
       <w:r>
@@ -6116,7 +6090,7 @@
       <w:commentRangeEnd w:id="14"/>
       <w:r>
         <w:rPr>
-          <w:rStyle w:val="CommentReference"/>
+          <w:rStyle w:val="Kommentarzeichen"/>
         </w:rPr>
         <w:commentReference w:id="14"/>
       </w:r>
@@ -6651,7 +6625,7 @@
       </w:r>
       <w:r>
         <w:rPr>
-          <w:rStyle w:val="FootnoteReference"/>
+          <w:rStyle w:val="Funotenzeichen"/>
           <w:rFonts w:ascii="Calibri" w:eastAsia="Calibri" w:hAnsi="Calibri" w:cs="Calibri"/>
           <w:sz w:val="22"/>
           <w:szCs w:val="22"/>
@@ -6678,7 +6652,7 @@
       <w:commentRangeEnd w:id="15"/>
       <w:r>
         <w:rPr>
-          <w:rStyle w:val="CommentReference"/>
+          <w:rStyle w:val="Kommentarzeichen"/>
         </w:rPr>
         <w:commentReference w:id="15"/>
       </w:r>
@@ -7132,7 +7106,7 @@
       <w:commentRangeEnd w:id="16"/>
       <w:r>
         <w:rPr>
-          <w:rStyle w:val="CommentReference"/>
+          <w:rStyle w:val="Kommentarzeichen"/>
         </w:rPr>
         <w:commentReference w:id="16"/>
       </w:r>
@@ -7183,7 +7157,7 @@
     </w:p>
     <w:p>
       <w:pPr>
-        <w:pStyle w:val="Heading3"/>
+        <w:pStyle w:val="berschrift3"/>
         <w:shd w:val="clear" w:color="auto" w:fill="FFFFFF" w:themeFill="background1"/>
       </w:pPr>
       <w:r>
@@ -7238,7 +7212,7 @@
       <w:commentRangeEnd w:id="17"/>
       <w:r>
         <w:rPr>
-          <w:rStyle w:val="CommentReference"/>
+          <w:rStyle w:val="Kommentarzeichen"/>
         </w:rPr>
         <w:commentReference w:id="17"/>
       </w:r>
@@ -7593,7 +7567,7 @@
     </w:p>
     <w:p>
       <w:pPr>
-        <w:pStyle w:val="Heading3"/>
+        <w:pStyle w:val="berschrift3"/>
         <w:shd w:val="clear" w:color="auto" w:fill="FFFFFF" w:themeFill="background1"/>
         <w:rPr>
           <w:bCs/>
@@ -7629,7 +7603,7 @@
       <w:commentRangeEnd w:id="20"/>
       <w:r>
         <w:rPr>
-          <w:rStyle w:val="CommentReference"/>
+          <w:rStyle w:val="Kommentarzeichen"/>
           <w:rFonts w:ascii="Arial" w:eastAsia="Arial" w:hAnsi="Arial" w:cs="Arial"/>
           <w:b w:val="0"/>
           <w:i w:val="0"/>
@@ -7901,7 +7875,7 @@
     </w:p>
     <w:p>
       <w:pPr>
-        <w:pStyle w:val="Heading2"/>
+        <w:pStyle w:val="berschrift2"/>
         <w:shd w:val="clear" w:color="auto" w:fill="FFFFFF" w:themeFill="background1"/>
         <w:spacing w:line="360" w:lineRule="auto"/>
         <w:jc w:val="both"/>
@@ -7943,7 +7917,7 @@
     </w:p>
     <w:p>
       <w:pPr>
-        <w:pStyle w:val="Heading3"/>
+        <w:pStyle w:val="berschrift3"/>
         <w:shd w:val="clear" w:color="auto" w:fill="FFFFFF" w:themeFill="background1"/>
       </w:pPr>
       <w:bookmarkStart w:id="23" w:name="_heading=h.12bpnp83khq4" w:colFirst="0" w:colLast="0"/>
@@ -8137,7 +8111,7 @@
     </w:p>
     <w:p>
       <w:pPr>
-        <w:pStyle w:val="Heading3"/>
+        <w:pStyle w:val="berschrift3"/>
         <w:shd w:val="clear" w:color="auto" w:fill="FFFFFF" w:themeFill="background1"/>
       </w:pPr>
       <w:r>
@@ -8149,7 +8123,7 @@
     </w:p>
     <w:p>
       <w:pPr>
-        <w:pStyle w:val="BodyText"/>
+        <w:pStyle w:val="Textkrper"/>
         <w:rPr>
           <w:color w:val="000000" w:themeColor="text1"/>
         </w:rPr>
@@ -8222,7 +8196,7 @@
     </w:p>
     <w:p>
       <w:pPr>
-        <w:pStyle w:val="Heading3"/>
+        <w:pStyle w:val="berschrift3"/>
         <w:shd w:val="clear" w:color="auto" w:fill="FFFFFF" w:themeFill="background1"/>
         <w:rPr>
           <w:rFonts w:asciiTheme="minorHAnsi" w:hAnsiTheme="minorHAnsi"/>
@@ -8258,7 +8232,7 @@
       <w:commentRangeEnd w:id="26"/>
       <w:r>
         <w:rPr>
-          <w:rStyle w:val="CommentReference"/>
+          <w:rStyle w:val="Kommentarzeichen"/>
           <w:rFonts w:ascii="Arial" w:eastAsia="Arial" w:hAnsi="Arial" w:cs="Arial"/>
           <w:b w:val="0"/>
           <w:i w:val="0"/>
@@ -8268,7 +8242,7 @@
     </w:p>
     <w:p>
       <w:pPr>
-        <w:pStyle w:val="BodyText"/>
+        <w:pStyle w:val="Textkrper"/>
         <w:rPr>
           <w:color w:val="000000" w:themeColor="text1"/>
         </w:rPr>
@@ -8313,7 +8287,7 @@
     </w:p>
     <w:p>
       <w:pPr>
-        <w:pStyle w:val="BodyText"/>
+        <w:pStyle w:val="Textkrper"/>
         <w:ind w:firstLine="708"/>
       </w:pPr>
       <w:r>
@@ -8391,7 +8365,7 @@
     </w:p>
     <w:p>
       <w:pPr>
-        <w:pStyle w:val="Heading3"/>
+        <w:pStyle w:val="berschrift3"/>
         <w:shd w:val="clear" w:color="auto" w:fill="FFFFFF" w:themeFill="background1"/>
       </w:pPr>
       <w:commentRangeStart w:id="27"/>
@@ -8401,7 +8375,7 @@
       <w:commentRangeEnd w:id="27"/>
       <w:r>
         <w:rPr>
-          <w:rStyle w:val="CommentReference"/>
+          <w:rStyle w:val="Kommentarzeichen"/>
           <w:rFonts w:ascii="Arial" w:eastAsia="Arial" w:hAnsi="Arial" w:cs="Arial"/>
           <w:b w:val="0"/>
           <w:i w:val="0"/>
@@ -8466,7 +8440,7 @@
       <w:commentRangeEnd w:id="28"/>
       <w:r>
         <w:rPr>
-          <w:rStyle w:val="CommentReference"/>
+          <w:rStyle w:val="Kommentarzeichen"/>
         </w:rPr>
         <w:commentReference w:id="28"/>
       </w:r>
@@ -8881,7 +8855,7 @@
     </w:p>
     <w:p>
       <w:pPr>
-        <w:pStyle w:val="Heading3"/>
+        <w:pStyle w:val="berschrift3"/>
         <w:shd w:val="clear" w:color="auto" w:fill="FFFFFF" w:themeFill="background1"/>
         <w:rPr>
           <w:shd w:val="clear" w:color="auto" w:fill="F1A775"/>
@@ -8896,7 +8870,7 @@
       <w:commentRangeEnd w:id="30"/>
       <w:r>
         <w:rPr>
-          <w:rStyle w:val="CommentReference"/>
+          <w:rStyle w:val="Kommentarzeichen"/>
           <w:rFonts w:ascii="Arial" w:eastAsia="Arial" w:hAnsi="Arial" w:cs="Arial"/>
           <w:b w:val="0"/>
           <w:i w:val="0"/>
@@ -9082,7 +9056,7 @@
       </w:r>
       <w:r>
         <w:rPr>
-          <w:rStyle w:val="FootnoteReference"/>
+          <w:rStyle w:val="Funotenzeichen"/>
           <w:rFonts w:ascii="Calibri" w:eastAsia="Calibri" w:hAnsi="Calibri" w:cs="Calibri"/>
           <w:sz w:val="22"/>
           <w:szCs w:val="22"/>
@@ -9209,7 +9183,7 @@
     </w:p>
     <w:p>
       <w:pPr>
-        <w:pStyle w:val="Heading2"/>
+        <w:pStyle w:val="berschrift2"/>
         <w:shd w:val="clear" w:color="auto" w:fill="FFFFFF" w:themeFill="background1"/>
         <w:spacing w:line="360" w:lineRule="auto"/>
         <w:jc w:val="both"/>
@@ -9445,7 +9419,7 @@
     </w:p>
     <w:p>
       <w:pPr>
-        <w:pStyle w:val="Heading2"/>
+        <w:pStyle w:val="berschrift2"/>
         <w:shd w:val="clear" w:color="auto" w:fill="FFFFFF" w:themeFill="background1"/>
         <w:spacing w:line="360" w:lineRule="auto"/>
         <w:jc w:val="both"/>
@@ -9555,7 +9529,7 @@
       <w:commentRangeEnd w:id="33"/>
       <w:r>
         <w:rPr>
-          <w:rStyle w:val="CommentReference"/>
+          <w:rStyle w:val="Kommentarzeichen"/>
         </w:rPr>
         <w:commentReference w:id="33"/>
       </w:r>
@@ -10136,7 +10110,7 @@
       <w:commentRangeEnd w:id="34"/>
       <w:r>
         <w:rPr>
-          <w:rStyle w:val="CommentReference"/>
+          <w:rStyle w:val="Kommentarzeichen"/>
         </w:rPr>
         <w:commentReference w:id="34"/>
       </w:r>
@@ -10162,7 +10136,7 @@
     </w:p>
     <w:p>
       <w:pPr>
-        <w:pStyle w:val="Heading2"/>
+        <w:pStyle w:val="berschrift2"/>
         <w:shd w:val="clear" w:color="auto" w:fill="FFFFFF" w:themeFill="background1"/>
         <w:spacing w:line="360" w:lineRule="auto"/>
         <w:jc w:val="both"/>
@@ -10298,7 +10272,7 @@
     </w:p>
     <w:p>
       <w:pPr>
-        <w:pStyle w:val="Heading2"/>
+        <w:pStyle w:val="berschrift2"/>
         <w:shd w:val="clear" w:color="auto" w:fill="FFFFFF" w:themeFill="background1"/>
         <w:spacing w:line="360" w:lineRule="auto"/>
         <w:jc w:val="both"/>
@@ -10643,7 +10617,7 @@
     </w:p>
     <w:tbl>
       <w:tblPr>
-        <w:tblStyle w:val="TableGrid"/>
+        <w:tblStyle w:val="Tabellenraster"/>
         <w:tblW w:w="8889" w:type="dxa"/>
         <w:tblBorders>
           <w:top w:val="none" w:sz="0" w:space="0" w:color="auto"/>
@@ -12160,7 +12134,7 @@
     </w:p>
     <w:p>
       <w:pPr>
-        <w:pStyle w:val="Heading2"/>
+        <w:pStyle w:val="berschrift2"/>
         <w:shd w:val="clear" w:color="auto" w:fill="FFFFFF" w:themeFill="background1"/>
         <w:spacing w:line="360" w:lineRule="auto"/>
         <w:jc w:val="both"/>
@@ -12313,7 +12287,7 @@
     </w:p>
     <w:p>
       <w:pPr>
-        <w:pStyle w:val="Heading1"/>
+        <w:pStyle w:val="berschrift1"/>
         <w:numPr>
           <w:ilvl w:val="0"/>
           <w:numId w:val="3"/>
@@ -12346,7 +12320,7 @@
     </w:p>
     <w:p>
       <w:pPr>
-        <w:pStyle w:val="Heading2"/>
+        <w:pStyle w:val="berschrift2"/>
         <w:shd w:val="clear" w:color="auto" w:fill="FFFFFF" w:themeFill="background1"/>
         <w:spacing w:line="360" w:lineRule="auto"/>
         <w:jc w:val="both"/>
@@ -12419,7 +12393,7 @@
     </w:p>
     <w:p>
       <w:pPr>
-        <w:pStyle w:val="Heading2"/>
+        <w:pStyle w:val="berschrift2"/>
         <w:shd w:val="clear" w:color="auto" w:fill="FFFFFF" w:themeFill="background1"/>
         <w:spacing w:line="360" w:lineRule="auto"/>
         <w:jc w:val="both"/>
@@ -12519,7 +12493,7 @@
     </w:p>
     <w:p>
       <w:pPr>
-        <w:pStyle w:val="Heading2"/>
+        <w:pStyle w:val="berschrift2"/>
         <w:shd w:val="clear" w:color="auto" w:fill="FFFFFF" w:themeFill="background1"/>
         <w:spacing w:line="360" w:lineRule="auto"/>
         <w:jc w:val="both"/>
@@ -12533,7 +12507,7 @@
     </w:p>
     <w:p>
       <w:pPr>
-        <w:pStyle w:val="Heading2"/>
+        <w:pStyle w:val="berschrift2"/>
         <w:shd w:val="clear" w:color="auto" w:fill="FFFFFF" w:themeFill="background1"/>
         <w:spacing w:line="360" w:lineRule="auto"/>
         <w:jc w:val="both"/>
@@ -12992,7 +12966,7 @@
     </w:p>
     <w:p>
       <w:pPr>
-        <w:pStyle w:val="Heading2"/>
+        <w:pStyle w:val="berschrift2"/>
         <w:shd w:val="clear" w:color="auto" w:fill="FFFFFF" w:themeFill="background1"/>
         <w:spacing w:line="360" w:lineRule="auto"/>
         <w:jc w:val="both"/>
@@ -13044,7 +13018,7 @@
     </w:p>
     <w:p>
       <w:pPr>
-        <w:pStyle w:val="Heading2"/>
+        <w:pStyle w:val="berschrift2"/>
         <w:shd w:val="clear" w:color="auto" w:fill="FFFFFF" w:themeFill="background1"/>
         <w:spacing w:line="360" w:lineRule="auto"/>
         <w:jc w:val="both"/>
@@ -13105,7 +13079,7 @@
     </w:p>
     <w:p>
       <w:pPr>
-        <w:pStyle w:val="Heading2"/>
+        <w:pStyle w:val="berschrift2"/>
         <w:shd w:val="clear" w:color="auto" w:fill="FFFFFF" w:themeFill="background1"/>
         <w:spacing w:line="360" w:lineRule="auto"/>
         <w:jc w:val="both"/>
@@ -13222,7 +13196,7 @@
     </w:p>
     <w:p>
       <w:pPr>
-        <w:pStyle w:val="Heading2"/>
+        <w:pStyle w:val="berschrift2"/>
         <w:shd w:val="clear" w:color="auto" w:fill="FFFFFF" w:themeFill="background1"/>
         <w:spacing w:line="360" w:lineRule="auto"/>
         <w:jc w:val="both"/>
@@ -13357,7 +13331,7 @@
     </w:p>
     <w:p>
       <w:pPr>
-        <w:pStyle w:val="Heading1"/>
+        <w:pStyle w:val="berschrift1"/>
         <w:numPr>
           <w:ilvl w:val="0"/>
           <w:numId w:val="3"/>
@@ -13382,7 +13356,7 @@
     </w:p>
     <w:p>
       <w:pPr>
-        <w:pStyle w:val="Heading2"/>
+        <w:pStyle w:val="berschrift2"/>
         <w:shd w:val="clear" w:color="auto" w:fill="FFFFFF" w:themeFill="background1"/>
         <w:spacing w:line="360" w:lineRule="auto"/>
         <w:jc w:val="both"/>
@@ -13511,7 +13485,7 @@
     </w:p>
     <w:p>
       <w:pPr>
-        <w:pStyle w:val="Heading2"/>
+        <w:pStyle w:val="berschrift2"/>
         <w:shd w:val="clear" w:color="auto" w:fill="FFFFFF" w:themeFill="background1"/>
         <w:spacing w:line="360" w:lineRule="auto"/>
         <w:jc w:val="both"/>
@@ -13807,7 +13781,7 @@
     </w:p>
     <w:p>
       <w:pPr>
-        <w:pStyle w:val="Heading1"/>
+        <w:pStyle w:val="berschrift1"/>
         <w:numPr>
           <w:ilvl w:val="0"/>
           <w:numId w:val="3"/>
@@ -13849,7 +13823,7 @@
     </w:p>
     <w:p>
       <w:pPr>
-        <w:pStyle w:val="Heading2"/>
+        <w:pStyle w:val="berschrift2"/>
         <w:shd w:val="clear" w:color="auto" w:fill="FFFFFF" w:themeFill="background1"/>
         <w:spacing w:line="360" w:lineRule="auto"/>
         <w:jc w:val="both"/>
@@ -13918,7 +13892,7 @@
     </w:p>
     <w:p>
       <w:pPr>
-        <w:pStyle w:val="Heading2"/>
+        <w:pStyle w:val="berschrift2"/>
         <w:shd w:val="clear" w:color="auto" w:fill="FFFFFF" w:themeFill="background1"/>
         <w:spacing w:line="360" w:lineRule="auto"/>
         <w:jc w:val="both"/>
@@ -14014,7 +13988,7 @@
     </w:p>
     <w:p>
       <w:pPr>
-        <w:pStyle w:val="Heading2"/>
+        <w:pStyle w:val="berschrift2"/>
         <w:shd w:val="clear" w:color="auto" w:fill="FFFFFF" w:themeFill="background1"/>
         <w:spacing w:line="360" w:lineRule="auto"/>
         <w:jc w:val="both"/>
@@ -14062,7 +14036,7 @@
     </w:p>
     <w:p>
       <w:pPr>
-        <w:pStyle w:val="Heading2"/>
+        <w:pStyle w:val="berschrift2"/>
         <w:shd w:val="clear" w:color="auto" w:fill="FFFFFF" w:themeFill="background1"/>
         <w:spacing w:line="360" w:lineRule="auto"/>
         <w:jc w:val="both"/>
@@ -14110,7 +14084,7 @@
     </w:p>
     <w:p>
       <w:pPr>
-        <w:pStyle w:val="Heading2"/>
+        <w:pStyle w:val="berschrift2"/>
         <w:shd w:val="clear" w:color="auto" w:fill="FFFFFF" w:themeFill="background1"/>
         <w:spacing w:line="360" w:lineRule="auto"/>
         <w:jc w:val="both"/>
@@ -14177,7 +14151,7 @@
     </w:p>
     <w:p>
       <w:pPr>
-        <w:pStyle w:val="Heading1"/>
+        <w:pStyle w:val="berschrift1"/>
         <w:numPr>
           <w:ilvl w:val="0"/>
           <w:numId w:val="3"/>
@@ -14277,7 +14251,7 @@
     </w:p>
     <w:p>
       <w:pPr>
-        <w:pStyle w:val="Heading1"/>
+        <w:pStyle w:val="berschrift1"/>
         <w:shd w:val="clear" w:color="auto" w:fill="FFFFFF" w:themeFill="background1"/>
         <w:spacing w:line="240" w:lineRule="auto"/>
         <w:rPr>
@@ -14619,7 +14593,7 @@
       <w:commentRangeEnd w:id="58"/>
       <w:r>
         <w:rPr>
-          <w:rStyle w:val="CommentReference"/>
+          <w:rStyle w:val="Kommentarzeichen"/>
         </w:rPr>
         <w:commentReference w:id="58"/>
       </w:r>
@@ -15527,19 +15501,11 @@
         </w:rPr>
         <w:t xml:space="preserve">z.B. </w:t>
       </w:r>
-      <w:proofErr w:type="spellStart"/>
-      <w:r>
-        <w:rPr>
-          <w:rFonts w:ascii="Calibri" w:eastAsia="Calibri" w:hAnsi="Calibri" w:cs="Calibri"/>
-        </w:rPr>
-        <w:t>Alter</w:t>
-      </w:r>
-      <w:proofErr w:type="spellEnd"/>
-      <w:r>
-        <w:rPr>
-          <w:rFonts w:ascii="Calibri" w:eastAsia="Calibri" w:hAnsi="Calibri" w:cs="Calibri"/>
-        </w:rPr>
-        <w:t xml:space="preserve"> oder Geschlecht können einen Einfluss auf die erhobenen Daten haben. Dies kann durch die Erhebung der Daten kontrolliert werden.</w:t>
+      <w:r>
+        <w:rPr>
+          <w:rFonts w:ascii="Calibri" w:eastAsia="Calibri" w:hAnsi="Calibri" w:cs="Calibri"/>
+        </w:rPr>
+        <w:t>Alter oder Geschlecht können einen Einfluss auf die erhobenen Daten haben. Dies kann durch die Erhebung der Daten kontrolliert werden.</w:t>
       </w:r>
     </w:p>
     <w:p>
@@ -15946,35 +15912,7 @@
           <w:rFonts w:ascii="Calibri" w:eastAsia="Calibri" w:hAnsi="Calibri" w:cs="Calibri"/>
           <w:i/>
         </w:rPr>
-        <w:t>‘</w:t>
-      </w:r>
-      <w:r>
-        <w:rPr>
-          <w:rFonts w:ascii="Calibri" w:eastAsia="Calibri" w:hAnsi="Calibri" w:cs="Calibri"/>
-          <w:i/>
-        </w:rPr>
-        <w:t xml:space="preserve"> </w:t>
-      </w:r>
-      <w:r>
-        <w:rPr>
-          <w:rFonts w:ascii="Calibri" w:eastAsia="Calibri" w:hAnsi="Calibri" w:cs="Calibri"/>
-          <w:i/>
-        </w:rPr>
-        <w:t>(Brain</w:t>
-      </w:r>
-      <w:r>
-        <w:rPr>
-          <w:rFonts w:ascii="Calibri" w:eastAsia="Calibri" w:hAnsi="Calibri" w:cs="Calibri"/>
-          <w:i/>
-        </w:rPr>
-        <w:t xml:space="preserve"> </w:t>
-      </w:r>
-      <w:r>
-        <w:rPr>
-          <w:rFonts w:ascii="Calibri" w:eastAsia="Calibri" w:hAnsi="Calibri" w:cs="Calibri"/>
-          <w:i/>
-        </w:rPr>
-        <w:t xml:space="preserve">Products </w:t>
+        <w:t xml:space="preserve">‘ (Brain Products </w:t>
       </w:r>
       <w:proofErr w:type="spellStart"/>
       <w:r>
@@ -16241,7 +16179,7 @@
     </w:p>
     <w:p>
       <w:pPr>
-        <w:pStyle w:val="BodyText"/>
+        <w:pStyle w:val="Textkrper"/>
         <w:spacing w:line="240" w:lineRule="auto"/>
         <w:ind w:left="284"/>
         <w:rPr>
@@ -16263,7 +16201,7 @@
     </w:p>
     <w:p>
       <w:pPr>
-        <w:pStyle w:val="BodyText"/>
+        <w:pStyle w:val="Textkrper"/>
         <w:spacing w:line="240" w:lineRule="auto"/>
         <w:ind w:left="284"/>
         <w:rPr>
@@ -16276,7 +16214,7 @@
     </w:p>
     <w:p>
       <w:pPr>
-        <w:pStyle w:val="BodyText"/>
+        <w:pStyle w:val="Textkrper"/>
         <w:spacing w:line="240" w:lineRule="auto"/>
         <w:ind w:left="284"/>
         <w:rPr>
@@ -16445,7 +16383,7 @@
     </w:p>
     <w:p>
       <w:pPr>
-        <w:pStyle w:val="BodyText"/>
+        <w:pStyle w:val="Textkrper"/>
         <w:spacing w:line="240" w:lineRule="auto"/>
         <w:rPr>
           <w:rFonts w:ascii="Calibri" w:hAnsi="Calibri" w:cs="Calibri"/>
@@ -16457,7 +16395,7 @@
     </w:p>
     <w:p>
       <w:pPr>
-        <w:pStyle w:val="BodyText"/>
+        <w:pStyle w:val="Textkrper"/>
         <w:spacing w:line="240" w:lineRule="auto"/>
         <w:ind w:left="284"/>
         <w:rPr>
@@ -16818,13 +16756,7 @@
         <w:rPr>
           <w:rFonts w:ascii="Calibri" w:eastAsia="Calibri" w:hAnsi="Calibri" w:cs="Calibri"/>
         </w:rPr>
-        <w:t>wegen technischer Probleme</w:t>
-      </w:r>
-      <w:r>
-        <w:rPr>
-          <w:rFonts w:ascii="Calibri" w:eastAsia="Calibri" w:hAnsi="Calibri" w:cs="Calibri"/>
-        </w:rPr>
-        <w:t xml:space="preserve"> </w:t>
+        <w:t xml:space="preserve">wegen technischer Probleme </w:t>
       </w:r>
       <w:r>
         <w:rPr>
@@ -16952,12 +16884,12 @@
 </file>
 
 <file path=word/comments.xml><?xml version="1.0" encoding="utf-8"?>
-<w:comments xmlns:wpc="http://schemas.microsoft.com/office/word/2010/wordprocessingCanvas" xmlns:cx="http://schemas.microsoft.com/office/drawing/2014/chartex" xmlns:cx1="http://schemas.microsoft.com/office/drawing/2015/9/8/chartex" xmlns:cx2="http://schemas.microsoft.com/office/drawing/2015/10/21/chartex" xmlns:cx3="http://schemas.microsoft.com/office/drawing/2016/5/9/chartex" xmlns:cx4="http://schemas.microsoft.com/office/drawing/2016/5/10/chartex" xmlns:cx5="http://schemas.microsoft.com/office/drawing/2016/5/11/chartex" xmlns:cx6="http://schemas.microsoft.com/office/drawing/2016/5/12/chartex" xmlns:cx7="http://schemas.microsoft.com/office/drawing/2016/5/13/chartex" xmlns:cx8="http://schemas.microsoft.com/office/drawing/2016/5/14/chartex" xmlns:mc="http://schemas.openxmlformats.org/markup-compatibility/2006" xmlns:aink="http://schemas.microsoft.com/office/drawing/2016/ink" xmlns:am3d="http://schemas.microsoft.com/office/drawing/2017/model3d" xmlns:o="urn:schemas-microsoft-com:office:office" xmlns:oel="http://schemas.microsoft.com/office/2019/extlst" xmlns:r="http://schemas.openxmlformats.org/officeDocument/2006/relationships" xmlns:m="http://schemas.openxmlformats.org/officeDocument/2006/math" xmlns:v="urn:schemas-microsoft-com:vml" xmlns:wp14="http://schemas.microsoft.com/office/word/2010/wordprocessingDrawing" xmlns:wp="http://schemas.openxmlformats.org/drawingml/2006/wordprocessingDrawing" xmlns:w10="urn:schemas-microsoft-com:office:word" xmlns:w="http://schemas.openxmlformats.org/wordprocessingml/2006/main" xmlns:w14="http://schemas.microsoft.com/office/word/2010/wordml" xmlns:w15="http://schemas.microsoft.com/office/word/2012/wordml" xmlns:w16cex="http://schemas.microsoft.com/office/word/2018/wordml/cex" xmlns:w16cid="http://schemas.microsoft.com/office/word/2016/wordml/cid" xmlns:w16="http://schemas.microsoft.com/office/word/2018/wordml" xmlns:w16du="http://schemas.microsoft.com/office/word/2023/wordml/word16du" xmlns:w16sdtdh="http://schemas.microsoft.com/office/word/2020/wordml/sdtdatahash" xmlns:w16se="http://schemas.microsoft.com/office/word/2015/wordml/symex" xmlns:wpg="http://schemas.microsoft.com/office/word/2010/wordprocessingGroup" xmlns:wpi="http://schemas.microsoft.com/office/word/2010/wordprocessingInk" xmlns:wne="http://schemas.microsoft.com/office/word/2006/wordml" xmlns:wps="http://schemas.microsoft.com/office/word/2010/wordprocessingShape" mc:Ignorable="w14 w15 w16se w16cid w16 w16cex w16sdtdh wp14">
+<w:comments xmlns:wpc="http://schemas.microsoft.com/office/word/2010/wordprocessingCanvas" xmlns:cx="http://schemas.microsoft.com/office/drawing/2014/chartex" xmlns:cx1="http://schemas.microsoft.com/office/drawing/2015/9/8/chartex" xmlns:cx2="http://schemas.microsoft.com/office/drawing/2015/10/21/chartex" xmlns:cx3="http://schemas.microsoft.com/office/drawing/2016/5/9/chartex" xmlns:cx4="http://schemas.microsoft.com/office/drawing/2016/5/10/chartex" xmlns:cx5="http://schemas.microsoft.com/office/drawing/2016/5/11/chartex" xmlns:cx6="http://schemas.microsoft.com/office/drawing/2016/5/12/chartex" xmlns:cx7="http://schemas.microsoft.com/office/drawing/2016/5/13/chartex" xmlns:cx8="http://schemas.microsoft.com/office/drawing/2016/5/14/chartex" xmlns:mc="http://schemas.openxmlformats.org/markup-compatibility/2006" xmlns:aink="http://schemas.microsoft.com/office/drawing/2016/ink" xmlns:am3d="http://schemas.microsoft.com/office/drawing/2017/model3d" xmlns:o="urn:schemas-microsoft-com:office:office" xmlns:oel="http://schemas.microsoft.com/office/2019/extlst" xmlns:r="http://schemas.openxmlformats.org/officeDocument/2006/relationships" xmlns:m="http://schemas.openxmlformats.org/officeDocument/2006/math" xmlns:v="urn:schemas-microsoft-com:vml" xmlns:wp14="http://schemas.microsoft.com/office/word/2010/wordprocessingDrawing" xmlns:wp="http://schemas.openxmlformats.org/drawingml/2006/wordprocessingDrawing" xmlns:w10="urn:schemas-microsoft-com:office:word" xmlns:w="http://schemas.openxmlformats.org/wordprocessingml/2006/main" xmlns:w14="http://schemas.microsoft.com/office/word/2010/wordml" xmlns:w15="http://schemas.microsoft.com/office/word/2012/wordml" xmlns:w16cex="http://schemas.microsoft.com/office/word/2018/wordml/cex" xmlns:w16cid="http://schemas.microsoft.com/office/word/2016/wordml/cid" xmlns:w16="http://schemas.microsoft.com/office/word/2018/wordml" xmlns:w16sdtdh="http://schemas.microsoft.com/office/word/2020/wordml/sdtdatahash" xmlns:w16se="http://schemas.microsoft.com/office/word/2015/wordml/symex" xmlns:wpg="http://schemas.microsoft.com/office/word/2010/wordprocessingGroup" xmlns:wpi="http://schemas.microsoft.com/office/word/2010/wordprocessingInk" xmlns:wne="http://schemas.microsoft.com/office/word/2006/wordml" xmlns:wps="http://schemas.microsoft.com/office/word/2010/wordprocessingShape" mc:Ignorable="w14 w15 w16se w16cid w16 w16cex w16sdtdh wp14">
   <w:comment w:id="9" w:author="TU-Pseudonym 6266954352737809" w:date="2023-01-30T16:17:00Z" w:initials="TP6">
     <w:p>
       <w:r>
         <w:rPr>
-          <w:rStyle w:val="CommentReference"/>
+          <w:rStyle w:val="Kommentarzeichen"/>
         </w:rPr>
         <w:annotationRef/>
       </w:r>
@@ -16972,11 +16904,11 @@
   <w:comment w:id="10" w:author="Klaus Gramann" w:date="2023-02-01T15:13:00Z" w:initials="KG">
     <w:p>
       <w:pPr>
-        <w:pStyle w:val="CommentText"/>
-      </w:pPr>
-      <w:r>
-        <w:rPr>
-          <w:rStyle w:val="CommentReference"/>
+        <w:pStyle w:val="Kommentartext"/>
+      </w:pPr>
+      <w:r>
+        <w:rPr>
+          <w:rStyle w:val="Kommentarzeichen"/>
         </w:rPr>
         <w:annotationRef/>
       </w:r>
@@ -16989,7 +16921,7 @@
     <w:p>
       <w:r>
         <w:rPr>
-          <w:rStyle w:val="CommentReference"/>
+          <w:rStyle w:val="Kommentarzeichen"/>
         </w:rPr>
         <w:annotationRef/>
       </w:r>
@@ -17004,11 +16936,11 @@
   <w:comment w:id="13" w:author="Klaus Gramann" w:date="2023-02-01T14:58:00Z" w:initials="KG">
     <w:p>
       <w:pPr>
-        <w:pStyle w:val="CommentText"/>
-      </w:pPr>
-      <w:r>
-        <w:rPr>
-          <w:rStyle w:val="CommentReference"/>
+        <w:pStyle w:val="Kommentartext"/>
+      </w:pPr>
+      <w:r>
+        <w:rPr>
+          <w:rStyle w:val="Kommentarzeichen"/>
         </w:rPr>
         <w:annotationRef/>
       </w:r>
@@ -17020,11 +16952,11 @@
   <w:comment w:id="14" w:author="Klaus Gramann" w:date="2023-02-01T15:20:00Z" w:initials="KG">
     <w:p>
       <w:pPr>
-        <w:pStyle w:val="CommentText"/>
-      </w:pPr>
-      <w:r>
-        <w:rPr>
-          <w:rStyle w:val="CommentReference"/>
+        <w:pStyle w:val="Kommentartext"/>
+      </w:pPr>
+      <w:r>
+        <w:rPr>
+          <w:rStyle w:val="Kommentarzeichen"/>
         </w:rPr>
         <w:annotationRef/>
       </w:r>
@@ -17036,11 +16968,11 @@
   <w:comment w:id="15" w:author="Klaus Gramann" w:date="2023-02-01T15:27:00Z" w:initials="KG">
     <w:p>
       <w:pPr>
-        <w:pStyle w:val="CommentText"/>
-      </w:pPr>
-      <w:r>
-        <w:rPr>
-          <w:rStyle w:val="CommentReference"/>
+        <w:pStyle w:val="Kommentartext"/>
+      </w:pPr>
+      <w:r>
+        <w:rPr>
+          <w:rStyle w:val="Kommentarzeichen"/>
         </w:rPr>
         <w:annotationRef/>
       </w:r>
@@ -17052,11 +16984,11 @@
   <w:comment w:id="16" w:author="Klaus Gramann" w:date="2023-02-01T15:33:00Z" w:initials="KG">
     <w:p>
       <w:pPr>
-        <w:pStyle w:val="CommentText"/>
-      </w:pPr>
-      <w:r>
-        <w:rPr>
-          <w:rStyle w:val="CommentReference"/>
+        <w:pStyle w:val="Kommentartext"/>
+      </w:pPr>
+      <w:r>
+        <w:rPr>
+          <w:rStyle w:val="Kommentarzeichen"/>
         </w:rPr>
         <w:annotationRef/>
       </w:r>
@@ -17068,11 +17000,11 @@
   <w:comment w:id="17" w:author="Klaus Gramann" w:date="2023-02-01T15:33:00Z" w:initials="KG">
     <w:p>
       <w:pPr>
-        <w:pStyle w:val="CommentText"/>
-      </w:pPr>
-      <w:r>
-        <w:rPr>
-          <w:rStyle w:val="CommentReference"/>
+        <w:pStyle w:val="Kommentartext"/>
+      </w:pPr>
+      <w:r>
+        <w:rPr>
+          <w:rStyle w:val="Kommentarzeichen"/>
         </w:rPr>
         <w:annotationRef/>
       </w:r>
@@ -17089,7 +17021,7 @@
     <w:p>
       <w:r>
         <w:rPr>
-          <w:rStyle w:val="CommentReference"/>
+          <w:rStyle w:val="Kommentarzeichen"/>
         </w:rPr>
         <w:annotationRef/>
       </w:r>
@@ -17106,7 +17038,7 @@
     <w:p>
       <w:r>
         <w:rPr>
-          <w:rStyle w:val="CommentReference"/>
+          <w:rStyle w:val="Kommentarzeichen"/>
         </w:rPr>
         <w:annotationRef/>
       </w:r>
@@ -17122,7 +17054,7 @@
     <w:p>
       <w:r>
         <w:rPr>
-          <w:rStyle w:val="CommentReference"/>
+          <w:rStyle w:val="Kommentarzeichen"/>
         </w:rPr>
         <w:annotationRef/>
       </w:r>
@@ -17137,11 +17069,11 @@
   <w:comment w:id="28" w:author="Klaus Gramann" w:date="2023-02-01T15:46:00Z" w:initials="KG">
     <w:p>
       <w:pPr>
-        <w:pStyle w:val="CommentText"/>
-      </w:pPr>
-      <w:r>
-        <w:rPr>
-          <w:rStyle w:val="CommentReference"/>
+        <w:pStyle w:val="Kommentartext"/>
+      </w:pPr>
+      <w:r>
+        <w:rPr>
+          <w:rStyle w:val="Kommentarzeichen"/>
         </w:rPr>
         <w:annotationRef/>
       </w:r>
@@ -17154,7 +17086,7 @@
     <w:p>
       <w:r>
         <w:rPr>
-          <w:rStyle w:val="CommentReference"/>
+          <w:rStyle w:val="Kommentarzeichen"/>
         </w:rPr>
         <w:annotationRef/>
       </w:r>
@@ -17169,11 +17101,11 @@
   <w:comment w:id="33" w:author="Klaus Gramann" w:date="2023-02-01T15:51:00Z" w:initials="KG">
     <w:p>
       <w:pPr>
-        <w:pStyle w:val="CommentText"/>
-      </w:pPr>
-      <w:r>
-        <w:rPr>
-          <w:rStyle w:val="CommentReference"/>
+        <w:pStyle w:val="Kommentartext"/>
+      </w:pPr>
+      <w:r>
+        <w:rPr>
+          <w:rStyle w:val="Kommentarzeichen"/>
         </w:rPr>
         <w:annotationRef/>
       </w:r>
@@ -17186,7 +17118,7 @@
     <w:p>
       <w:r>
         <w:rPr>
-          <w:rStyle w:val="CommentReference"/>
+          <w:rStyle w:val="Kommentarzeichen"/>
         </w:rPr>
         <w:annotationRef/>
       </w:r>
@@ -17202,7 +17134,7 @@
     <w:p>
       <w:r>
         <w:rPr>
-          <w:rStyle w:val="CommentReference"/>
+          <w:rStyle w:val="Kommentarzeichen"/>
         </w:rPr>
         <w:annotationRef/>
       </w:r>
@@ -17218,7 +17150,7 @@
 </file>
 
 <file path=word/commentsExtended.xml><?xml version="1.0" encoding="utf-8"?>
-<w15:commentsEx xmlns:wpc="http://schemas.microsoft.com/office/word/2010/wordprocessingCanvas" xmlns:cx="http://schemas.microsoft.com/office/drawing/2014/chartex" xmlns:cx1="http://schemas.microsoft.com/office/drawing/2015/9/8/chartex" xmlns:cx2="http://schemas.microsoft.com/office/drawing/2015/10/21/chartex" xmlns:cx3="http://schemas.microsoft.com/office/drawing/2016/5/9/chartex" xmlns:cx4="http://schemas.microsoft.com/office/drawing/2016/5/10/chartex" xmlns:cx5="http://schemas.microsoft.com/office/drawing/2016/5/11/chartex" xmlns:cx6="http://schemas.microsoft.com/office/drawing/2016/5/12/chartex" xmlns:cx7="http://schemas.microsoft.com/office/drawing/2016/5/13/chartex" xmlns:cx8="http://schemas.microsoft.com/office/drawing/2016/5/14/chartex" xmlns:mc="http://schemas.openxmlformats.org/markup-compatibility/2006" xmlns:aink="http://schemas.microsoft.com/office/drawing/2016/ink" xmlns:am3d="http://schemas.microsoft.com/office/drawing/2017/model3d" xmlns:o="urn:schemas-microsoft-com:office:office" xmlns:oel="http://schemas.microsoft.com/office/2019/extlst" xmlns:r="http://schemas.openxmlformats.org/officeDocument/2006/relationships" xmlns:m="http://schemas.openxmlformats.org/officeDocument/2006/math" xmlns:v="urn:schemas-microsoft-com:vml" xmlns:wp14="http://schemas.microsoft.com/office/word/2010/wordprocessingDrawing" xmlns:wp="http://schemas.openxmlformats.org/drawingml/2006/wordprocessingDrawing" xmlns:w10="urn:schemas-microsoft-com:office:word" xmlns:w="http://schemas.openxmlformats.org/wordprocessingml/2006/main" xmlns:w14="http://schemas.microsoft.com/office/word/2010/wordml" xmlns:w15="http://schemas.microsoft.com/office/word/2012/wordml" xmlns:w16cex="http://schemas.microsoft.com/office/word/2018/wordml/cex" xmlns:w16cid="http://schemas.microsoft.com/office/word/2016/wordml/cid" xmlns:w16="http://schemas.microsoft.com/office/word/2018/wordml" xmlns:w16du="http://schemas.microsoft.com/office/word/2023/wordml/word16du" xmlns:w16sdtdh="http://schemas.microsoft.com/office/word/2020/wordml/sdtdatahash" xmlns:w16se="http://schemas.microsoft.com/office/word/2015/wordml/symex" xmlns:wpg="http://schemas.microsoft.com/office/word/2010/wordprocessingGroup" xmlns:wpi="http://schemas.microsoft.com/office/word/2010/wordprocessingInk" xmlns:wne="http://schemas.microsoft.com/office/word/2006/wordml" xmlns:wps="http://schemas.microsoft.com/office/word/2010/wordprocessingShape" mc:Ignorable="w14 w15 w16se w16cid w16 w16cex w16sdtdh wp14">
+<w15:commentsEx xmlns:wpc="http://schemas.microsoft.com/office/word/2010/wordprocessingCanvas" xmlns:cx="http://schemas.microsoft.com/office/drawing/2014/chartex" xmlns:cx1="http://schemas.microsoft.com/office/drawing/2015/9/8/chartex" xmlns:cx2="http://schemas.microsoft.com/office/drawing/2015/10/21/chartex" xmlns:cx3="http://schemas.microsoft.com/office/drawing/2016/5/9/chartex" xmlns:cx4="http://schemas.microsoft.com/office/drawing/2016/5/10/chartex" xmlns:cx5="http://schemas.microsoft.com/office/drawing/2016/5/11/chartex" xmlns:cx6="http://schemas.microsoft.com/office/drawing/2016/5/12/chartex" xmlns:cx7="http://schemas.microsoft.com/office/drawing/2016/5/13/chartex" xmlns:cx8="http://schemas.microsoft.com/office/drawing/2016/5/14/chartex" xmlns:mc="http://schemas.openxmlformats.org/markup-compatibility/2006" xmlns:aink="http://schemas.microsoft.com/office/drawing/2016/ink" xmlns:am3d="http://schemas.microsoft.com/office/drawing/2017/model3d" xmlns:o="urn:schemas-microsoft-com:office:office" xmlns:oel="http://schemas.microsoft.com/office/2019/extlst" xmlns:r="http://schemas.openxmlformats.org/officeDocument/2006/relationships" xmlns:m="http://schemas.openxmlformats.org/officeDocument/2006/math" xmlns:v="urn:schemas-microsoft-com:vml" xmlns:wp14="http://schemas.microsoft.com/office/word/2010/wordprocessingDrawing" xmlns:wp="http://schemas.openxmlformats.org/drawingml/2006/wordprocessingDrawing" xmlns:w10="urn:schemas-microsoft-com:office:word" xmlns:w="http://schemas.openxmlformats.org/wordprocessingml/2006/main" xmlns:w14="http://schemas.microsoft.com/office/word/2010/wordml" xmlns:w15="http://schemas.microsoft.com/office/word/2012/wordml" xmlns:w16cex="http://schemas.microsoft.com/office/word/2018/wordml/cex" xmlns:w16cid="http://schemas.microsoft.com/office/word/2016/wordml/cid" xmlns:w16="http://schemas.microsoft.com/office/word/2018/wordml" xmlns:w16sdtdh="http://schemas.microsoft.com/office/word/2020/wordml/sdtdatahash" xmlns:w16se="http://schemas.microsoft.com/office/word/2015/wordml/symex" xmlns:wpg="http://schemas.microsoft.com/office/word/2010/wordprocessingGroup" xmlns:wpi="http://schemas.microsoft.com/office/word/2010/wordprocessingInk" xmlns:wne="http://schemas.microsoft.com/office/word/2006/wordml" xmlns:wps="http://schemas.microsoft.com/office/word/2010/wordprocessingShape" mc:Ignorable="w14 w15 w16se w16cid w16 w16cex w16sdtdh wp14">
   <w15:commentEx w15:paraId="6D8422FF" w15:done="1"/>
   <w15:commentEx w15:paraId="20AE5D22" w15:done="1"/>
   <w15:commentEx w15:paraId="1FAF1B33" w15:done="1"/>
@@ -17239,7 +17171,7 @@
 </file>
 
 <file path=word/commentsExtensible.xml><?xml version="1.0" encoding="utf-8"?>
-<w16cex:commentsExtensible xmlns:wpc="http://schemas.microsoft.com/office/word/2010/wordprocessingCanvas" xmlns:cx="http://schemas.microsoft.com/office/drawing/2014/chartex" xmlns:cx1="http://schemas.microsoft.com/office/drawing/2015/9/8/chartex" xmlns:cx2="http://schemas.microsoft.com/office/drawing/2015/10/21/chartex" xmlns:cx3="http://schemas.microsoft.com/office/drawing/2016/5/9/chartex" xmlns:cx4="http://schemas.microsoft.com/office/drawing/2016/5/10/chartex" xmlns:cx5="http://schemas.microsoft.com/office/drawing/2016/5/11/chartex" xmlns:cx6="http://schemas.microsoft.com/office/drawing/2016/5/12/chartex" xmlns:cx7="http://schemas.microsoft.com/office/drawing/2016/5/13/chartex" xmlns:cx8="http://schemas.microsoft.com/office/drawing/2016/5/14/chartex" xmlns:mc="http://schemas.openxmlformats.org/markup-compatibility/2006" xmlns:aink="http://schemas.microsoft.com/office/drawing/2016/ink" xmlns:am3d="http://schemas.microsoft.com/office/drawing/2017/model3d" xmlns:o="urn:schemas-microsoft-com:office:office" xmlns:oel="http://schemas.microsoft.com/office/2019/extlst" xmlns:r="http://schemas.openxmlformats.org/officeDocument/2006/relationships" xmlns:m="http://schemas.openxmlformats.org/officeDocument/2006/math" xmlns:v="urn:schemas-microsoft-com:vml" xmlns:wp14="http://schemas.microsoft.com/office/word/2010/wordprocessingDrawing" xmlns:wp="http://schemas.openxmlformats.org/drawingml/2006/wordprocessingDrawing" xmlns:w10="urn:schemas-microsoft-com:office:word" xmlns:w="http://schemas.openxmlformats.org/wordprocessingml/2006/main" xmlns:w14="http://schemas.microsoft.com/office/word/2010/wordml" xmlns:w15="http://schemas.microsoft.com/office/word/2012/wordml" xmlns:w16cex="http://schemas.microsoft.com/office/word/2018/wordml/cex" xmlns:w16cid="http://schemas.microsoft.com/office/word/2016/wordml/cid" xmlns:w16="http://schemas.microsoft.com/office/word/2018/wordml" xmlns:w16du="http://schemas.microsoft.com/office/word/2023/wordml/word16du" xmlns:w16sdtdh="http://schemas.microsoft.com/office/word/2020/wordml/sdtdatahash" xmlns:w16se="http://schemas.microsoft.com/office/word/2015/wordml/symex" xmlns:wpg="http://schemas.microsoft.com/office/word/2010/wordprocessingGroup" xmlns:wpi="http://schemas.microsoft.com/office/word/2010/wordprocessingInk" xmlns:wne="http://schemas.microsoft.com/office/word/2006/wordml" xmlns:wps="http://schemas.microsoft.com/office/word/2010/wordprocessingShape" mc:Ignorable="w14 w15 w16se w16cid w16 w16cex w16sdtdh wp14">
+<w16cex:commentsExtensible xmlns:wpc="http://schemas.microsoft.com/office/word/2010/wordprocessingCanvas" xmlns:cx="http://schemas.microsoft.com/office/drawing/2014/chartex" xmlns:cx1="http://schemas.microsoft.com/office/drawing/2015/9/8/chartex" xmlns:cx2="http://schemas.microsoft.com/office/drawing/2015/10/21/chartex" xmlns:cx3="http://schemas.microsoft.com/office/drawing/2016/5/9/chartex" xmlns:cx4="http://schemas.microsoft.com/office/drawing/2016/5/10/chartex" xmlns:cx5="http://schemas.microsoft.com/office/drawing/2016/5/11/chartex" xmlns:cx6="http://schemas.microsoft.com/office/drawing/2016/5/12/chartex" xmlns:cx7="http://schemas.microsoft.com/office/drawing/2016/5/13/chartex" xmlns:cx8="http://schemas.microsoft.com/office/drawing/2016/5/14/chartex" xmlns:mc="http://schemas.openxmlformats.org/markup-compatibility/2006" xmlns:aink="http://schemas.microsoft.com/office/drawing/2016/ink" xmlns:am3d="http://schemas.microsoft.com/office/drawing/2017/model3d" xmlns:o="urn:schemas-microsoft-com:office:office" xmlns:oel="http://schemas.microsoft.com/office/2019/extlst" xmlns:r="http://schemas.openxmlformats.org/officeDocument/2006/relationships" xmlns:m="http://schemas.openxmlformats.org/officeDocument/2006/math" xmlns:v="urn:schemas-microsoft-com:vml" xmlns:wp14="http://schemas.microsoft.com/office/word/2010/wordprocessingDrawing" xmlns:wp="http://schemas.openxmlformats.org/drawingml/2006/wordprocessingDrawing" xmlns:w10="urn:schemas-microsoft-com:office:word" xmlns:w="http://schemas.openxmlformats.org/wordprocessingml/2006/main" xmlns:w14="http://schemas.microsoft.com/office/word/2010/wordml" xmlns:w15="http://schemas.microsoft.com/office/word/2012/wordml" xmlns:w16cex="http://schemas.microsoft.com/office/word/2018/wordml/cex" xmlns:w16cid="http://schemas.microsoft.com/office/word/2016/wordml/cid" xmlns:w16="http://schemas.microsoft.com/office/word/2018/wordml" xmlns:w16sdtdh="http://schemas.microsoft.com/office/word/2020/wordml/sdtdatahash" xmlns:w16se="http://schemas.microsoft.com/office/word/2015/wordml/symex" xmlns:wpg="http://schemas.microsoft.com/office/word/2010/wordprocessingGroup" xmlns:wpi="http://schemas.microsoft.com/office/word/2010/wordprocessingInk" xmlns:wne="http://schemas.microsoft.com/office/word/2006/wordml" xmlns:wps="http://schemas.microsoft.com/office/word/2010/wordprocessingShape" mc:Ignorable="w14 w15 w16se w16cid w16 w16cex w16sdtdh wp14">
   <w16cex:commentExtensible w16cex:durableId="27826BFE" w16cex:dateUtc="2023-01-30T15:17:00Z"/>
   <w16cex:commentExtensible w16cex:durableId="27826E72" w16cex:dateUtc="2023-01-30T15:27:00Z"/>
   <w16cex:commentExtensible w16cex:durableId="2783BBAE" w16cex:dateUtc="2023-01-31T15:09:00Z"/>
@@ -17252,7 +17184,7 @@
 </file>
 
 <file path=word/commentsIds.xml><?xml version="1.0" encoding="utf-8"?>
-<w16cid:commentsIds xmlns:wpc="http://schemas.microsoft.com/office/word/2010/wordprocessingCanvas" xmlns:cx="http://schemas.microsoft.com/office/drawing/2014/chartex" xmlns:cx1="http://schemas.microsoft.com/office/drawing/2015/9/8/chartex" xmlns:cx2="http://schemas.microsoft.com/office/drawing/2015/10/21/chartex" xmlns:cx3="http://schemas.microsoft.com/office/drawing/2016/5/9/chartex" xmlns:cx4="http://schemas.microsoft.com/office/drawing/2016/5/10/chartex" xmlns:cx5="http://schemas.microsoft.com/office/drawing/2016/5/11/chartex" xmlns:cx6="http://schemas.microsoft.com/office/drawing/2016/5/12/chartex" xmlns:cx7="http://schemas.microsoft.com/office/drawing/2016/5/13/chartex" xmlns:cx8="http://schemas.microsoft.com/office/drawing/2016/5/14/chartex" xmlns:mc="http://schemas.openxmlformats.org/markup-compatibility/2006" xmlns:aink="http://schemas.microsoft.com/office/drawing/2016/ink" xmlns:am3d="http://schemas.microsoft.com/office/drawing/2017/model3d" xmlns:o="urn:schemas-microsoft-com:office:office" xmlns:oel="http://schemas.microsoft.com/office/2019/extlst" xmlns:r="http://schemas.openxmlformats.org/officeDocument/2006/relationships" xmlns:m="http://schemas.openxmlformats.org/officeDocument/2006/math" xmlns:v="urn:schemas-microsoft-com:vml" xmlns:wp14="http://schemas.microsoft.com/office/word/2010/wordprocessingDrawing" xmlns:wp="http://schemas.openxmlformats.org/drawingml/2006/wordprocessingDrawing" xmlns:w10="urn:schemas-microsoft-com:office:word" xmlns:w="http://schemas.openxmlformats.org/wordprocessingml/2006/main" xmlns:w14="http://schemas.microsoft.com/office/word/2010/wordml" xmlns:w15="http://schemas.microsoft.com/office/word/2012/wordml" xmlns:w16cex="http://schemas.microsoft.com/office/word/2018/wordml/cex" xmlns:w16cid="http://schemas.microsoft.com/office/word/2016/wordml/cid" xmlns:w16="http://schemas.microsoft.com/office/word/2018/wordml" xmlns:w16du="http://schemas.microsoft.com/office/word/2023/wordml/word16du" xmlns:w16sdtdh="http://schemas.microsoft.com/office/word/2020/wordml/sdtdatahash" xmlns:w16se="http://schemas.microsoft.com/office/word/2015/wordml/symex" xmlns:wpg="http://schemas.microsoft.com/office/word/2010/wordprocessingGroup" xmlns:wpi="http://schemas.microsoft.com/office/word/2010/wordprocessingInk" xmlns:wne="http://schemas.microsoft.com/office/word/2006/wordml" xmlns:wps="http://schemas.microsoft.com/office/word/2010/wordprocessingShape" mc:Ignorable="w14 w15 w16se w16cid w16 w16cex w16sdtdh wp14">
+<w16cid:commentsIds xmlns:wpc="http://schemas.microsoft.com/office/word/2010/wordprocessingCanvas" xmlns:cx="http://schemas.microsoft.com/office/drawing/2014/chartex" xmlns:cx1="http://schemas.microsoft.com/office/drawing/2015/9/8/chartex" xmlns:cx2="http://schemas.microsoft.com/office/drawing/2015/10/21/chartex" xmlns:cx3="http://schemas.microsoft.com/office/drawing/2016/5/9/chartex" xmlns:cx4="http://schemas.microsoft.com/office/drawing/2016/5/10/chartex" xmlns:cx5="http://schemas.microsoft.com/office/drawing/2016/5/11/chartex" xmlns:cx6="http://schemas.microsoft.com/office/drawing/2016/5/12/chartex" xmlns:cx7="http://schemas.microsoft.com/office/drawing/2016/5/13/chartex" xmlns:cx8="http://schemas.microsoft.com/office/drawing/2016/5/14/chartex" xmlns:mc="http://schemas.openxmlformats.org/markup-compatibility/2006" xmlns:aink="http://schemas.microsoft.com/office/drawing/2016/ink" xmlns:am3d="http://schemas.microsoft.com/office/drawing/2017/model3d" xmlns:o="urn:schemas-microsoft-com:office:office" xmlns:oel="http://schemas.microsoft.com/office/2019/extlst" xmlns:r="http://schemas.openxmlformats.org/officeDocument/2006/relationships" xmlns:m="http://schemas.openxmlformats.org/officeDocument/2006/math" xmlns:v="urn:schemas-microsoft-com:vml" xmlns:wp14="http://schemas.microsoft.com/office/word/2010/wordprocessingDrawing" xmlns:wp="http://schemas.openxmlformats.org/drawingml/2006/wordprocessingDrawing" xmlns:w10="urn:schemas-microsoft-com:office:word" xmlns:w="http://schemas.openxmlformats.org/wordprocessingml/2006/main" xmlns:w14="http://schemas.microsoft.com/office/word/2010/wordml" xmlns:w15="http://schemas.microsoft.com/office/word/2012/wordml" xmlns:w16cex="http://schemas.microsoft.com/office/word/2018/wordml/cex" xmlns:w16cid="http://schemas.microsoft.com/office/word/2016/wordml/cid" xmlns:w16="http://schemas.microsoft.com/office/word/2018/wordml" xmlns:w16sdtdh="http://schemas.microsoft.com/office/word/2020/wordml/sdtdatahash" xmlns:w16se="http://schemas.microsoft.com/office/word/2015/wordml/symex" xmlns:wpg="http://schemas.microsoft.com/office/word/2010/wordprocessingGroup" xmlns:wpi="http://schemas.microsoft.com/office/word/2010/wordprocessingInk" xmlns:wne="http://schemas.microsoft.com/office/word/2006/wordml" xmlns:wps="http://schemas.microsoft.com/office/word/2010/wordprocessingShape" mc:Ignorable="w14 w15 w16se w16cid w16 w16cex w16sdtdh wp14">
   <w16cid:commentId w16cid:paraId="6D8422FF" w16cid:durableId="27826BFE"/>
   <w16cid:commentId w16cid:paraId="20AE5D22" w16cid:durableId="2785001D"/>
   <w16cid:commentId w16cid:paraId="1FAF1B33" w16cid:durableId="27826E72"/>
@@ -17273,7 +17205,7 @@
 </file>
 
 <file path=word/endnotes.xml><?xml version="1.0" encoding="utf-8"?>
-<w:endnotes xmlns:wpc="http://schemas.microsoft.com/office/word/2010/wordprocessingCanvas" xmlns:cx="http://schemas.microsoft.com/office/drawing/2014/chartex" xmlns:cx1="http://schemas.microsoft.com/office/drawing/2015/9/8/chartex" xmlns:cx2="http://schemas.microsoft.com/office/drawing/2015/10/21/chartex" xmlns:cx3="http://schemas.microsoft.com/office/drawing/2016/5/9/chartex" xmlns:cx4="http://schemas.microsoft.com/office/drawing/2016/5/10/chartex" xmlns:cx5="http://schemas.microsoft.com/office/drawing/2016/5/11/chartex" xmlns:cx6="http://schemas.microsoft.com/office/drawing/2016/5/12/chartex" xmlns:cx7="http://schemas.microsoft.com/office/drawing/2016/5/13/chartex" xmlns:cx8="http://schemas.microsoft.com/office/drawing/2016/5/14/chartex" xmlns:mc="http://schemas.openxmlformats.org/markup-compatibility/2006" xmlns:aink="http://schemas.microsoft.com/office/drawing/2016/ink" xmlns:am3d="http://schemas.microsoft.com/office/drawing/2017/model3d" xmlns:o="urn:schemas-microsoft-com:office:office" xmlns:oel="http://schemas.microsoft.com/office/2019/extlst" xmlns:r="http://schemas.openxmlformats.org/officeDocument/2006/relationships" xmlns:m="http://schemas.openxmlformats.org/officeDocument/2006/math" xmlns:v="urn:schemas-microsoft-com:vml" xmlns:wp14="http://schemas.microsoft.com/office/word/2010/wordprocessingDrawing" xmlns:wp="http://schemas.openxmlformats.org/drawingml/2006/wordprocessingDrawing" xmlns:w10="urn:schemas-microsoft-com:office:word" xmlns:w="http://schemas.openxmlformats.org/wordprocessingml/2006/main" xmlns:w14="http://schemas.microsoft.com/office/word/2010/wordml" xmlns:w15="http://schemas.microsoft.com/office/word/2012/wordml" xmlns:w16cex="http://schemas.microsoft.com/office/word/2018/wordml/cex" xmlns:w16cid="http://schemas.microsoft.com/office/word/2016/wordml/cid" xmlns:w16="http://schemas.microsoft.com/office/word/2018/wordml" xmlns:w16du="http://schemas.microsoft.com/office/word/2023/wordml/word16du" xmlns:w16sdtdh="http://schemas.microsoft.com/office/word/2020/wordml/sdtdatahash" xmlns:w16se="http://schemas.microsoft.com/office/word/2015/wordml/symex" xmlns:wpg="http://schemas.microsoft.com/office/word/2010/wordprocessingGroup" xmlns:wpi="http://schemas.microsoft.com/office/word/2010/wordprocessingInk" xmlns:wne="http://schemas.microsoft.com/office/word/2006/wordml" xmlns:wps="http://schemas.microsoft.com/office/word/2010/wordprocessingShape" mc:Ignorable="w14 w15 w16se w16cid w16 w16cex w16sdtdh wp14">
+<w:endnotes xmlns:wpc="http://schemas.microsoft.com/office/word/2010/wordprocessingCanvas" xmlns:cx="http://schemas.microsoft.com/office/drawing/2014/chartex" xmlns:cx1="http://schemas.microsoft.com/office/drawing/2015/9/8/chartex" xmlns:cx2="http://schemas.microsoft.com/office/drawing/2015/10/21/chartex" xmlns:cx3="http://schemas.microsoft.com/office/drawing/2016/5/9/chartex" xmlns:cx4="http://schemas.microsoft.com/office/drawing/2016/5/10/chartex" xmlns:cx5="http://schemas.microsoft.com/office/drawing/2016/5/11/chartex" xmlns:cx6="http://schemas.microsoft.com/office/drawing/2016/5/12/chartex" xmlns:cx7="http://schemas.microsoft.com/office/drawing/2016/5/13/chartex" xmlns:cx8="http://schemas.microsoft.com/office/drawing/2016/5/14/chartex" xmlns:mc="http://schemas.openxmlformats.org/markup-compatibility/2006" xmlns:aink="http://schemas.microsoft.com/office/drawing/2016/ink" xmlns:am3d="http://schemas.microsoft.com/office/drawing/2017/model3d" xmlns:o="urn:schemas-microsoft-com:office:office" xmlns:oel="http://schemas.microsoft.com/office/2019/extlst" xmlns:r="http://schemas.openxmlformats.org/officeDocument/2006/relationships" xmlns:m="http://schemas.openxmlformats.org/officeDocument/2006/math" xmlns:v="urn:schemas-microsoft-com:vml" xmlns:wp14="http://schemas.microsoft.com/office/word/2010/wordprocessingDrawing" xmlns:wp="http://schemas.openxmlformats.org/drawingml/2006/wordprocessingDrawing" xmlns:w10="urn:schemas-microsoft-com:office:word" xmlns:w="http://schemas.openxmlformats.org/wordprocessingml/2006/main" xmlns:w14="http://schemas.microsoft.com/office/word/2010/wordml" xmlns:w15="http://schemas.microsoft.com/office/word/2012/wordml" xmlns:w16cex="http://schemas.microsoft.com/office/word/2018/wordml/cex" xmlns:w16cid="http://schemas.microsoft.com/office/word/2016/wordml/cid" xmlns:w16="http://schemas.microsoft.com/office/word/2018/wordml" xmlns:w16sdtdh="http://schemas.microsoft.com/office/word/2020/wordml/sdtdatahash" xmlns:w16se="http://schemas.microsoft.com/office/word/2015/wordml/symex" xmlns:wpg="http://schemas.microsoft.com/office/word/2010/wordprocessingGroup" xmlns:wpi="http://schemas.microsoft.com/office/word/2010/wordprocessingInk" xmlns:wne="http://schemas.microsoft.com/office/word/2006/wordml" xmlns:wps="http://schemas.microsoft.com/office/word/2010/wordprocessingShape" mc:Ignorable="w14 w15 w16se w16cid w16 w16cex w16sdtdh wp14">
   <w:endnote w:type="separator" w:id="-1">
     <w:p>
       <w:pPr>
@@ -17298,7 +17230,7 @@
 </file>
 
 <file path=word/footer1.xml><?xml version="1.0" encoding="utf-8"?>
-<w:ftr xmlns:wpc="http://schemas.microsoft.com/office/word/2010/wordprocessingCanvas" xmlns:cx="http://schemas.microsoft.com/office/drawing/2014/chartex" xmlns:cx1="http://schemas.microsoft.com/office/drawing/2015/9/8/chartex" xmlns:cx2="http://schemas.microsoft.com/office/drawing/2015/10/21/chartex" xmlns:cx3="http://schemas.microsoft.com/office/drawing/2016/5/9/chartex" xmlns:cx4="http://schemas.microsoft.com/office/drawing/2016/5/10/chartex" xmlns:cx5="http://schemas.microsoft.com/office/drawing/2016/5/11/chartex" xmlns:cx6="http://schemas.microsoft.com/office/drawing/2016/5/12/chartex" xmlns:cx7="http://schemas.microsoft.com/office/drawing/2016/5/13/chartex" xmlns:cx8="http://schemas.microsoft.com/office/drawing/2016/5/14/chartex" xmlns:mc="http://schemas.openxmlformats.org/markup-compatibility/2006" xmlns:aink="http://schemas.microsoft.com/office/drawing/2016/ink" xmlns:am3d="http://schemas.microsoft.com/office/drawing/2017/model3d" xmlns:o="urn:schemas-microsoft-com:office:office" xmlns:oel="http://schemas.microsoft.com/office/2019/extlst" xmlns:r="http://schemas.openxmlformats.org/officeDocument/2006/relationships" xmlns:m="http://schemas.openxmlformats.org/officeDocument/2006/math" xmlns:v="urn:schemas-microsoft-com:vml" xmlns:wp14="http://schemas.microsoft.com/office/word/2010/wordprocessingDrawing" xmlns:wp="http://schemas.openxmlformats.org/drawingml/2006/wordprocessingDrawing" xmlns:w10="urn:schemas-microsoft-com:office:word" xmlns:w="http://schemas.openxmlformats.org/wordprocessingml/2006/main" xmlns:w14="http://schemas.microsoft.com/office/word/2010/wordml" xmlns:w15="http://schemas.microsoft.com/office/word/2012/wordml" xmlns:w16cex="http://schemas.microsoft.com/office/word/2018/wordml/cex" xmlns:w16cid="http://schemas.microsoft.com/office/word/2016/wordml/cid" xmlns:w16="http://schemas.microsoft.com/office/word/2018/wordml" xmlns:w16du="http://schemas.microsoft.com/office/word/2023/wordml/word16du" xmlns:w16sdtdh="http://schemas.microsoft.com/office/word/2020/wordml/sdtdatahash" xmlns:w16se="http://schemas.microsoft.com/office/word/2015/wordml/symex" xmlns:wpg="http://schemas.microsoft.com/office/word/2010/wordprocessingGroup" xmlns:wpi="http://schemas.microsoft.com/office/word/2010/wordprocessingInk" xmlns:wne="http://schemas.microsoft.com/office/word/2006/wordml" xmlns:wps="http://schemas.microsoft.com/office/word/2010/wordprocessingShape" mc:Ignorable="w14 w15 w16se w16cid w16 w16cex w16sdtdh wp14">
+<w:ftr xmlns:wpc="http://schemas.microsoft.com/office/word/2010/wordprocessingCanvas" xmlns:cx="http://schemas.microsoft.com/office/drawing/2014/chartex" xmlns:cx1="http://schemas.microsoft.com/office/drawing/2015/9/8/chartex" xmlns:cx2="http://schemas.microsoft.com/office/drawing/2015/10/21/chartex" xmlns:cx3="http://schemas.microsoft.com/office/drawing/2016/5/9/chartex" xmlns:cx4="http://schemas.microsoft.com/office/drawing/2016/5/10/chartex" xmlns:cx5="http://schemas.microsoft.com/office/drawing/2016/5/11/chartex" xmlns:cx6="http://schemas.microsoft.com/office/drawing/2016/5/12/chartex" xmlns:cx7="http://schemas.microsoft.com/office/drawing/2016/5/13/chartex" xmlns:cx8="http://schemas.microsoft.com/office/drawing/2016/5/14/chartex" xmlns:mc="http://schemas.openxmlformats.org/markup-compatibility/2006" xmlns:aink="http://schemas.microsoft.com/office/drawing/2016/ink" xmlns:am3d="http://schemas.microsoft.com/office/drawing/2017/model3d" xmlns:o="urn:schemas-microsoft-com:office:office" xmlns:oel="http://schemas.microsoft.com/office/2019/extlst" xmlns:r="http://schemas.openxmlformats.org/officeDocument/2006/relationships" xmlns:m="http://schemas.openxmlformats.org/officeDocument/2006/math" xmlns:v="urn:schemas-microsoft-com:vml" xmlns:wp14="http://schemas.microsoft.com/office/word/2010/wordprocessingDrawing" xmlns:wp="http://schemas.openxmlformats.org/drawingml/2006/wordprocessingDrawing" xmlns:w10="urn:schemas-microsoft-com:office:word" xmlns:w="http://schemas.openxmlformats.org/wordprocessingml/2006/main" xmlns:w14="http://schemas.microsoft.com/office/word/2010/wordml" xmlns:w15="http://schemas.microsoft.com/office/word/2012/wordml" xmlns:w16cex="http://schemas.microsoft.com/office/word/2018/wordml/cex" xmlns:w16cid="http://schemas.microsoft.com/office/word/2016/wordml/cid" xmlns:w16="http://schemas.microsoft.com/office/word/2018/wordml" xmlns:w16sdtdh="http://schemas.microsoft.com/office/word/2020/wordml/sdtdatahash" xmlns:w16se="http://schemas.microsoft.com/office/word/2015/wordml/symex" xmlns:wpg="http://schemas.microsoft.com/office/word/2010/wordprocessingGroup" xmlns:wpi="http://schemas.microsoft.com/office/word/2010/wordprocessingInk" xmlns:wne="http://schemas.microsoft.com/office/word/2006/wordml" xmlns:wps="http://schemas.microsoft.com/office/word/2010/wordprocessingShape" mc:Ignorable="w14 w15 w16se w16cid w16 w16cex w16sdtdh wp14">
   <w:p>
     <w:pPr>
       <w:pBdr>
@@ -17589,7 +17521,7 @@
 </file>
 
 <file path=word/footer2.xml><?xml version="1.0" encoding="utf-8"?>
-<w:ftr xmlns:wpc="http://schemas.microsoft.com/office/word/2010/wordprocessingCanvas" xmlns:cx="http://schemas.microsoft.com/office/drawing/2014/chartex" xmlns:cx1="http://schemas.microsoft.com/office/drawing/2015/9/8/chartex" xmlns:cx2="http://schemas.microsoft.com/office/drawing/2015/10/21/chartex" xmlns:cx3="http://schemas.microsoft.com/office/drawing/2016/5/9/chartex" xmlns:cx4="http://schemas.microsoft.com/office/drawing/2016/5/10/chartex" xmlns:cx5="http://schemas.microsoft.com/office/drawing/2016/5/11/chartex" xmlns:cx6="http://schemas.microsoft.com/office/drawing/2016/5/12/chartex" xmlns:cx7="http://schemas.microsoft.com/office/drawing/2016/5/13/chartex" xmlns:cx8="http://schemas.microsoft.com/office/drawing/2016/5/14/chartex" xmlns:mc="http://schemas.openxmlformats.org/markup-compatibility/2006" xmlns:aink="http://schemas.microsoft.com/office/drawing/2016/ink" xmlns:am3d="http://schemas.microsoft.com/office/drawing/2017/model3d" xmlns:o="urn:schemas-microsoft-com:office:office" xmlns:oel="http://schemas.microsoft.com/office/2019/extlst" xmlns:r="http://schemas.openxmlformats.org/officeDocument/2006/relationships" xmlns:m="http://schemas.openxmlformats.org/officeDocument/2006/math" xmlns:v="urn:schemas-microsoft-com:vml" xmlns:wp14="http://schemas.microsoft.com/office/word/2010/wordprocessingDrawing" xmlns:wp="http://schemas.openxmlformats.org/drawingml/2006/wordprocessingDrawing" xmlns:w10="urn:schemas-microsoft-com:office:word" xmlns:w="http://schemas.openxmlformats.org/wordprocessingml/2006/main" xmlns:w14="http://schemas.microsoft.com/office/word/2010/wordml" xmlns:w15="http://schemas.microsoft.com/office/word/2012/wordml" xmlns:w16cex="http://schemas.microsoft.com/office/word/2018/wordml/cex" xmlns:w16cid="http://schemas.microsoft.com/office/word/2016/wordml/cid" xmlns:w16="http://schemas.microsoft.com/office/word/2018/wordml" xmlns:w16du="http://schemas.microsoft.com/office/word/2023/wordml/word16du" xmlns:w16sdtdh="http://schemas.microsoft.com/office/word/2020/wordml/sdtdatahash" xmlns:w16se="http://schemas.microsoft.com/office/word/2015/wordml/symex" xmlns:wpg="http://schemas.microsoft.com/office/word/2010/wordprocessingGroup" xmlns:wpi="http://schemas.microsoft.com/office/word/2010/wordprocessingInk" xmlns:wne="http://schemas.microsoft.com/office/word/2006/wordml" xmlns:wps="http://schemas.microsoft.com/office/word/2010/wordprocessingShape" mc:Ignorable="w14 w15 w16se w16cid w16 w16cex w16sdtdh wp14">
+<w:ftr xmlns:wpc="http://schemas.microsoft.com/office/word/2010/wordprocessingCanvas" xmlns:cx="http://schemas.microsoft.com/office/drawing/2014/chartex" xmlns:cx1="http://schemas.microsoft.com/office/drawing/2015/9/8/chartex" xmlns:cx2="http://schemas.microsoft.com/office/drawing/2015/10/21/chartex" xmlns:cx3="http://schemas.microsoft.com/office/drawing/2016/5/9/chartex" xmlns:cx4="http://schemas.microsoft.com/office/drawing/2016/5/10/chartex" xmlns:cx5="http://schemas.microsoft.com/office/drawing/2016/5/11/chartex" xmlns:cx6="http://schemas.microsoft.com/office/drawing/2016/5/12/chartex" xmlns:cx7="http://schemas.microsoft.com/office/drawing/2016/5/13/chartex" xmlns:cx8="http://schemas.microsoft.com/office/drawing/2016/5/14/chartex" xmlns:mc="http://schemas.openxmlformats.org/markup-compatibility/2006" xmlns:aink="http://schemas.microsoft.com/office/drawing/2016/ink" xmlns:am3d="http://schemas.microsoft.com/office/drawing/2017/model3d" xmlns:o="urn:schemas-microsoft-com:office:office" xmlns:oel="http://schemas.microsoft.com/office/2019/extlst" xmlns:r="http://schemas.openxmlformats.org/officeDocument/2006/relationships" xmlns:m="http://schemas.openxmlformats.org/officeDocument/2006/math" xmlns:v="urn:schemas-microsoft-com:vml" xmlns:wp14="http://schemas.microsoft.com/office/word/2010/wordprocessingDrawing" xmlns:wp="http://schemas.openxmlformats.org/drawingml/2006/wordprocessingDrawing" xmlns:w10="urn:schemas-microsoft-com:office:word" xmlns:w="http://schemas.openxmlformats.org/wordprocessingml/2006/main" xmlns:w14="http://schemas.microsoft.com/office/word/2010/wordml" xmlns:w15="http://schemas.microsoft.com/office/word/2012/wordml" xmlns:w16cex="http://schemas.microsoft.com/office/word/2018/wordml/cex" xmlns:w16cid="http://schemas.microsoft.com/office/word/2016/wordml/cid" xmlns:w16="http://schemas.microsoft.com/office/word/2018/wordml" xmlns:w16sdtdh="http://schemas.microsoft.com/office/word/2020/wordml/sdtdatahash" xmlns:w16se="http://schemas.microsoft.com/office/word/2015/wordml/symex" xmlns:wpg="http://schemas.microsoft.com/office/word/2010/wordprocessingGroup" xmlns:wpi="http://schemas.microsoft.com/office/word/2010/wordprocessingInk" xmlns:wne="http://schemas.microsoft.com/office/word/2006/wordml" xmlns:wps="http://schemas.microsoft.com/office/word/2010/wordprocessingShape" mc:Ignorable="w14 w15 w16se w16cid w16 w16cex w16sdtdh wp14">
   <w:p>
     <w:pPr>
       <w:pBdr>
@@ -17815,7 +17747,7 @@
 </file>
 
 <file path=word/footnotes.xml><?xml version="1.0" encoding="utf-8"?>
-<w:footnotes xmlns:wpc="http://schemas.microsoft.com/office/word/2010/wordprocessingCanvas" xmlns:cx="http://schemas.microsoft.com/office/drawing/2014/chartex" xmlns:cx1="http://schemas.microsoft.com/office/drawing/2015/9/8/chartex" xmlns:cx2="http://schemas.microsoft.com/office/drawing/2015/10/21/chartex" xmlns:cx3="http://schemas.microsoft.com/office/drawing/2016/5/9/chartex" xmlns:cx4="http://schemas.microsoft.com/office/drawing/2016/5/10/chartex" xmlns:cx5="http://schemas.microsoft.com/office/drawing/2016/5/11/chartex" xmlns:cx6="http://schemas.microsoft.com/office/drawing/2016/5/12/chartex" xmlns:cx7="http://schemas.microsoft.com/office/drawing/2016/5/13/chartex" xmlns:cx8="http://schemas.microsoft.com/office/drawing/2016/5/14/chartex" xmlns:mc="http://schemas.openxmlformats.org/markup-compatibility/2006" xmlns:aink="http://schemas.microsoft.com/office/drawing/2016/ink" xmlns:am3d="http://schemas.microsoft.com/office/drawing/2017/model3d" xmlns:o="urn:schemas-microsoft-com:office:office" xmlns:oel="http://schemas.microsoft.com/office/2019/extlst" xmlns:r="http://schemas.openxmlformats.org/officeDocument/2006/relationships" xmlns:m="http://schemas.openxmlformats.org/officeDocument/2006/math" xmlns:v="urn:schemas-microsoft-com:vml" xmlns:wp14="http://schemas.microsoft.com/office/word/2010/wordprocessingDrawing" xmlns:wp="http://schemas.openxmlformats.org/drawingml/2006/wordprocessingDrawing" xmlns:w10="urn:schemas-microsoft-com:office:word" xmlns:w="http://schemas.openxmlformats.org/wordprocessingml/2006/main" xmlns:w14="http://schemas.microsoft.com/office/word/2010/wordml" xmlns:w15="http://schemas.microsoft.com/office/word/2012/wordml" xmlns:w16cex="http://schemas.microsoft.com/office/word/2018/wordml/cex" xmlns:w16cid="http://schemas.microsoft.com/office/word/2016/wordml/cid" xmlns:w16="http://schemas.microsoft.com/office/word/2018/wordml" xmlns:w16du="http://schemas.microsoft.com/office/word/2023/wordml/word16du" xmlns:w16sdtdh="http://schemas.microsoft.com/office/word/2020/wordml/sdtdatahash" xmlns:w16se="http://schemas.microsoft.com/office/word/2015/wordml/symex" xmlns:wpg="http://schemas.microsoft.com/office/word/2010/wordprocessingGroup" xmlns:wpi="http://schemas.microsoft.com/office/word/2010/wordprocessingInk" xmlns:wne="http://schemas.microsoft.com/office/word/2006/wordml" xmlns:wps="http://schemas.microsoft.com/office/word/2010/wordprocessingShape" mc:Ignorable="w14 w15 w16se w16cid w16 w16cex w16sdtdh wp14">
+<w:footnotes xmlns:wpc="http://schemas.microsoft.com/office/word/2010/wordprocessingCanvas" xmlns:cx="http://schemas.microsoft.com/office/drawing/2014/chartex" xmlns:cx1="http://schemas.microsoft.com/office/drawing/2015/9/8/chartex" xmlns:cx2="http://schemas.microsoft.com/office/drawing/2015/10/21/chartex" xmlns:cx3="http://schemas.microsoft.com/office/drawing/2016/5/9/chartex" xmlns:cx4="http://schemas.microsoft.com/office/drawing/2016/5/10/chartex" xmlns:cx5="http://schemas.microsoft.com/office/drawing/2016/5/11/chartex" xmlns:cx6="http://schemas.microsoft.com/office/drawing/2016/5/12/chartex" xmlns:cx7="http://schemas.microsoft.com/office/drawing/2016/5/13/chartex" xmlns:cx8="http://schemas.microsoft.com/office/drawing/2016/5/14/chartex" xmlns:mc="http://schemas.openxmlformats.org/markup-compatibility/2006" xmlns:aink="http://schemas.microsoft.com/office/drawing/2016/ink" xmlns:am3d="http://schemas.microsoft.com/office/drawing/2017/model3d" xmlns:o="urn:schemas-microsoft-com:office:office" xmlns:oel="http://schemas.microsoft.com/office/2019/extlst" xmlns:r="http://schemas.openxmlformats.org/officeDocument/2006/relationships" xmlns:m="http://schemas.openxmlformats.org/officeDocument/2006/math" xmlns:v="urn:schemas-microsoft-com:vml" xmlns:wp14="http://schemas.microsoft.com/office/word/2010/wordprocessingDrawing" xmlns:wp="http://schemas.openxmlformats.org/drawingml/2006/wordprocessingDrawing" xmlns:w10="urn:schemas-microsoft-com:office:word" xmlns:w="http://schemas.openxmlformats.org/wordprocessingml/2006/main" xmlns:w14="http://schemas.microsoft.com/office/word/2010/wordml" xmlns:w15="http://schemas.microsoft.com/office/word/2012/wordml" xmlns:w16cex="http://schemas.microsoft.com/office/word/2018/wordml/cex" xmlns:w16cid="http://schemas.microsoft.com/office/word/2016/wordml/cid" xmlns:w16="http://schemas.microsoft.com/office/word/2018/wordml" xmlns:w16sdtdh="http://schemas.microsoft.com/office/word/2020/wordml/sdtdatahash" xmlns:w16se="http://schemas.microsoft.com/office/word/2015/wordml/symex" xmlns:wpg="http://schemas.microsoft.com/office/word/2010/wordprocessingGroup" xmlns:wpi="http://schemas.microsoft.com/office/word/2010/wordprocessingInk" xmlns:wne="http://schemas.microsoft.com/office/word/2006/wordml" xmlns:wps="http://schemas.microsoft.com/office/word/2010/wordprocessingShape" mc:Ignorable="w14 w15 w16se w16cid w16 w16cex w16sdtdh wp14">
   <w:footnote w:type="separator" w:id="-1">
     <w:p>
       <w:pPr>
@@ -17874,7 +17806,7 @@
   <w:footnote w:id="2">
     <w:p>
       <w:pPr>
-        <w:pStyle w:val="FootnoteText"/>
+        <w:pStyle w:val="Funotentext"/>
         <w:rPr>
           <w:rFonts w:ascii="Calibri" w:hAnsi="Calibri" w:cs="Calibri"/>
           <w:sz w:val="18"/>
@@ -17884,7 +17816,7 @@
       </w:pPr>
       <w:r>
         <w:rPr>
-          <w:rStyle w:val="FootnoteReference"/>
+          <w:rStyle w:val="Funotenzeichen"/>
           <w:rFonts w:ascii="Calibri" w:hAnsi="Calibri" w:cs="Calibri"/>
           <w:sz w:val="18"/>
           <w:szCs w:val="18"/>
@@ -17905,7 +17837,7 @@
   <w:footnote w:id="3">
     <w:p>
       <w:pPr>
-        <w:pStyle w:val="FootnoteText"/>
+        <w:pStyle w:val="Funotentext"/>
         <w:rPr>
           <w:rFonts w:ascii="Calibri" w:hAnsi="Calibri" w:cs="Calibri"/>
           <w:sz w:val="18"/>
@@ -17915,7 +17847,7 @@
       </w:pPr>
       <w:r>
         <w:rPr>
-          <w:rStyle w:val="FootnoteReference"/>
+          <w:rStyle w:val="Funotenzeichen"/>
           <w:rFonts w:ascii="Calibri" w:hAnsi="Calibri" w:cs="Calibri"/>
           <w:sz w:val="18"/>
           <w:szCs w:val="18"/>
@@ -18164,7 +18096,7 @@
   <w:footnote w:id="5">
     <w:p>
       <w:pPr>
-        <w:pStyle w:val="FootnoteText"/>
+        <w:pStyle w:val="Funotentext"/>
         <w:rPr>
           <w:rFonts w:ascii="Calibri" w:hAnsi="Calibri" w:cs="Calibri"/>
           <w:sz w:val="18"/>
@@ -18174,7 +18106,7 @@
       </w:pPr>
       <w:r>
         <w:rPr>
-          <w:rStyle w:val="FootnoteReference"/>
+          <w:rStyle w:val="Funotenzeichen"/>
           <w:rFonts w:ascii="Calibri" w:hAnsi="Calibri" w:cs="Calibri"/>
           <w:sz w:val="18"/>
           <w:szCs w:val="18"/>
@@ -18280,17 +18212,36 @@
         </w:rPr>
         <w:t xml:space="preserve"> </w:t>
       </w:r>
-      <w:hyperlink r:id="rId2">
-        <w:r>
-          <w:rPr>
-            <w:rFonts w:ascii="Calibri" w:eastAsia="Calibri" w:hAnsi="Calibri" w:cs="Calibri"/>
-            <w:sz w:val="18"/>
-            <w:szCs w:val="18"/>
-            <w:lang w:val="en-US"/>
-          </w:rPr>
-          <w:t>https://tu-berlin.sona-systems.com</w:t>
-        </w:r>
-      </w:hyperlink>
+      <w:r>
+        <w:fldChar w:fldCharType="begin"/>
+      </w:r>
+      <w:r>
+        <w:rPr>
+          <w:lang w:val="en-US"/>
+        </w:rPr>
+        <w:instrText>HYPERLINK "https://tu-berlin.sona-systems.com/Default.aspx?ReturnUrl=%2f" \h</w:instrText>
+      </w:r>
+      <w:r>
+        <w:fldChar w:fldCharType="separate"/>
+      </w:r>
+      <w:r>
+        <w:rPr>
+          <w:rFonts w:ascii="Calibri" w:eastAsia="Calibri" w:hAnsi="Calibri" w:cs="Calibri"/>
+          <w:sz w:val="18"/>
+          <w:szCs w:val="18"/>
+          <w:lang w:val="en-US"/>
+        </w:rPr>
+        <w:t>https://tu-berlin.sona-systems.com</w:t>
+      </w:r>
+      <w:r>
+        <w:rPr>
+          <w:rFonts w:ascii="Calibri" w:eastAsia="Calibri" w:hAnsi="Calibri" w:cs="Calibri"/>
+          <w:sz w:val="18"/>
+          <w:szCs w:val="18"/>
+          <w:lang w:val="en-US"/>
+        </w:rPr>
+        <w:fldChar w:fldCharType="end"/>
+      </w:r>
     </w:p>
   </w:footnote>
   <w:footnote w:id="7">
@@ -18321,17 +18272,36 @@
         </w:rPr>
         <w:t xml:space="preserve"> </w:t>
       </w:r>
-      <w:hyperlink r:id="rId3">
-        <w:r>
-          <w:rPr>
-            <w:rFonts w:ascii="Calibri" w:eastAsia="Calibri" w:hAnsi="Calibri" w:cs="Calibri"/>
-            <w:sz w:val="22"/>
-            <w:szCs w:val="22"/>
-            <w:lang w:val="en-US"/>
-          </w:rPr>
-          <w:t>https://openneuro.org</w:t>
-        </w:r>
-      </w:hyperlink>
+      <w:r>
+        <w:fldChar w:fldCharType="begin"/>
+      </w:r>
+      <w:r>
+        <w:rPr>
+          <w:lang w:val="en-US"/>
+        </w:rPr>
+        <w:instrText>HYPERLINK "https://openneuro.org/" \h</w:instrText>
+      </w:r>
+      <w:r>
+        <w:fldChar w:fldCharType="separate"/>
+      </w:r>
+      <w:r>
+        <w:rPr>
+          <w:rFonts w:ascii="Calibri" w:eastAsia="Calibri" w:hAnsi="Calibri" w:cs="Calibri"/>
+          <w:sz w:val="22"/>
+          <w:szCs w:val="22"/>
+          <w:lang w:val="en-US"/>
+        </w:rPr>
+        <w:t>https://openneuro.org</w:t>
+      </w:r>
+      <w:r>
+        <w:rPr>
+          <w:rFonts w:ascii="Calibri" w:eastAsia="Calibri" w:hAnsi="Calibri" w:cs="Calibri"/>
+          <w:sz w:val="22"/>
+          <w:szCs w:val="22"/>
+          <w:lang w:val="en-US"/>
+        </w:rPr>
+        <w:fldChar w:fldCharType="end"/>
+      </w:r>
     </w:p>
   </w:footnote>
   <w:footnote w:id="8">
@@ -18364,17 +18334,36 @@
         </w:rPr>
         <w:t xml:space="preserve"> </w:t>
       </w:r>
-      <w:hyperlink r:id="rId4">
-        <w:r>
-          <w:rPr>
-            <w:rFonts w:ascii="Calibri" w:eastAsia="Calibri" w:hAnsi="Calibri" w:cs="Calibri"/>
-            <w:sz w:val="22"/>
-            <w:szCs w:val="22"/>
-            <w:lang w:val="en-US"/>
-          </w:rPr>
-          <w:t>https://depositonce.tu-berlin.de</w:t>
-        </w:r>
-      </w:hyperlink>
+      <w:r>
+        <w:fldChar w:fldCharType="begin"/>
+      </w:r>
+      <w:r>
+        <w:rPr>
+          <w:lang w:val="en-US"/>
+        </w:rPr>
+        <w:instrText>HYPERLINK "https://depositonce.tu-berlin.de/" \h</w:instrText>
+      </w:r>
+      <w:r>
+        <w:fldChar w:fldCharType="separate"/>
+      </w:r>
+      <w:r>
+        <w:rPr>
+          <w:rFonts w:ascii="Calibri" w:eastAsia="Calibri" w:hAnsi="Calibri" w:cs="Calibri"/>
+          <w:sz w:val="22"/>
+          <w:szCs w:val="22"/>
+          <w:lang w:val="en-US"/>
+        </w:rPr>
+        <w:t>https://depositonce.tu-berlin.de</w:t>
+      </w:r>
+      <w:r>
+        <w:rPr>
+          <w:rFonts w:ascii="Calibri" w:eastAsia="Calibri" w:hAnsi="Calibri" w:cs="Calibri"/>
+          <w:sz w:val="22"/>
+          <w:szCs w:val="22"/>
+          <w:lang w:val="en-US"/>
+        </w:rPr>
+        <w:fldChar w:fldCharType="end"/>
+      </w:r>
       <w:r>
         <w:rPr>
           <w:rFonts w:ascii="Calibri" w:eastAsia="Calibri" w:hAnsi="Calibri" w:cs="Calibri"/>
@@ -18390,7 +18379,7 @@
 </file>
 
 <file path=word/header1.xml><?xml version="1.0" encoding="utf-8"?>
-<w:hdr xmlns:wpc="http://schemas.microsoft.com/office/word/2010/wordprocessingCanvas" xmlns:cx="http://schemas.microsoft.com/office/drawing/2014/chartex" xmlns:cx1="http://schemas.microsoft.com/office/drawing/2015/9/8/chartex" xmlns:cx2="http://schemas.microsoft.com/office/drawing/2015/10/21/chartex" xmlns:cx3="http://schemas.microsoft.com/office/drawing/2016/5/9/chartex" xmlns:cx4="http://schemas.microsoft.com/office/drawing/2016/5/10/chartex" xmlns:cx5="http://schemas.microsoft.com/office/drawing/2016/5/11/chartex" xmlns:cx6="http://schemas.microsoft.com/office/drawing/2016/5/12/chartex" xmlns:cx7="http://schemas.microsoft.com/office/drawing/2016/5/13/chartex" xmlns:cx8="http://schemas.microsoft.com/office/drawing/2016/5/14/chartex" xmlns:mc="http://schemas.openxmlformats.org/markup-compatibility/2006" xmlns:aink="http://schemas.microsoft.com/office/drawing/2016/ink" xmlns:am3d="http://schemas.microsoft.com/office/drawing/2017/model3d" xmlns:o="urn:schemas-microsoft-com:office:office" xmlns:oel="http://schemas.microsoft.com/office/2019/extlst" xmlns:r="http://schemas.openxmlformats.org/officeDocument/2006/relationships" xmlns:m="http://schemas.openxmlformats.org/officeDocument/2006/math" xmlns:v="urn:schemas-microsoft-com:vml" xmlns:wp14="http://schemas.microsoft.com/office/word/2010/wordprocessingDrawing" xmlns:wp="http://schemas.openxmlformats.org/drawingml/2006/wordprocessingDrawing" xmlns:w10="urn:schemas-microsoft-com:office:word" xmlns:w="http://schemas.openxmlformats.org/wordprocessingml/2006/main" xmlns:w14="http://schemas.microsoft.com/office/word/2010/wordml" xmlns:w15="http://schemas.microsoft.com/office/word/2012/wordml" xmlns:w16cex="http://schemas.microsoft.com/office/word/2018/wordml/cex" xmlns:w16cid="http://schemas.microsoft.com/office/word/2016/wordml/cid" xmlns:w16="http://schemas.microsoft.com/office/word/2018/wordml" xmlns:w16du="http://schemas.microsoft.com/office/word/2023/wordml/word16du" xmlns:w16sdtdh="http://schemas.microsoft.com/office/word/2020/wordml/sdtdatahash" xmlns:w16se="http://schemas.microsoft.com/office/word/2015/wordml/symex" xmlns:wpg="http://schemas.microsoft.com/office/word/2010/wordprocessingGroup" xmlns:wpi="http://schemas.microsoft.com/office/word/2010/wordprocessingInk" xmlns:wne="http://schemas.microsoft.com/office/word/2006/wordml" xmlns:wps="http://schemas.microsoft.com/office/word/2010/wordprocessingShape" mc:Ignorable="w14 w15 w16se w16cid w16 w16cex w16sdtdh wp14">
+<w:hdr xmlns:wpc="http://schemas.microsoft.com/office/word/2010/wordprocessingCanvas" xmlns:cx="http://schemas.microsoft.com/office/drawing/2014/chartex" xmlns:cx1="http://schemas.microsoft.com/office/drawing/2015/9/8/chartex" xmlns:cx2="http://schemas.microsoft.com/office/drawing/2015/10/21/chartex" xmlns:cx3="http://schemas.microsoft.com/office/drawing/2016/5/9/chartex" xmlns:cx4="http://schemas.microsoft.com/office/drawing/2016/5/10/chartex" xmlns:cx5="http://schemas.microsoft.com/office/drawing/2016/5/11/chartex" xmlns:cx6="http://schemas.microsoft.com/office/drawing/2016/5/12/chartex" xmlns:cx7="http://schemas.microsoft.com/office/drawing/2016/5/13/chartex" xmlns:cx8="http://schemas.microsoft.com/office/drawing/2016/5/14/chartex" xmlns:mc="http://schemas.openxmlformats.org/markup-compatibility/2006" xmlns:aink="http://schemas.microsoft.com/office/drawing/2016/ink" xmlns:am3d="http://schemas.microsoft.com/office/drawing/2017/model3d" xmlns:o="urn:schemas-microsoft-com:office:office" xmlns:oel="http://schemas.microsoft.com/office/2019/extlst" xmlns:r="http://schemas.openxmlformats.org/officeDocument/2006/relationships" xmlns:m="http://schemas.openxmlformats.org/officeDocument/2006/math" xmlns:v="urn:schemas-microsoft-com:vml" xmlns:wp14="http://schemas.microsoft.com/office/word/2010/wordprocessingDrawing" xmlns:wp="http://schemas.openxmlformats.org/drawingml/2006/wordprocessingDrawing" xmlns:w10="urn:schemas-microsoft-com:office:word" xmlns:w="http://schemas.openxmlformats.org/wordprocessingml/2006/main" xmlns:w14="http://schemas.microsoft.com/office/word/2010/wordml" xmlns:w15="http://schemas.microsoft.com/office/word/2012/wordml" xmlns:w16cex="http://schemas.microsoft.com/office/word/2018/wordml/cex" xmlns:w16cid="http://schemas.microsoft.com/office/word/2016/wordml/cid" xmlns:w16="http://schemas.microsoft.com/office/word/2018/wordml" xmlns:w16sdtdh="http://schemas.microsoft.com/office/word/2020/wordml/sdtdatahash" xmlns:w16se="http://schemas.microsoft.com/office/word/2015/wordml/symex" xmlns:wpg="http://schemas.microsoft.com/office/word/2010/wordprocessingGroup" xmlns:wpi="http://schemas.microsoft.com/office/word/2010/wordprocessingInk" xmlns:wne="http://schemas.microsoft.com/office/word/2006/wordml" xmlns:wps="http://schemas.microsoft.com/office/word/2010/wordprocessingShape" mc:Ignorable="w14 w15 w16se w16cid w16 w16cex w16sdtdh wp14">
   <w:p>
     <w:pPr>
       <w:pBdr>
@@ -18982,9 +18971,9 @@
             </wp:anchor>
           </w:drawing>
         </mc:Choice>
-        <mc:Fallback>
+        <mc:Fallback xmlns:w16du="http://schemas.microsoft.com/office/word/2023/wordml/word16du">
           <w:pict>
-            <v:rect w14:anchorId="485369F3" id="Rectangle 101" o:spid="_x0000_s1027" style="position:absolute;margin-left:451.35pt;margin-top:132.85pt;width:130.7pt;height:642.1pt;z-index:251658240;visibility:visible;mso-wrap-style:square;mso-wrap-distance-left:19.85pt;mso-wrap-distance-top:0;mso-wrap-distance-right:9pt;mso-wrap-distance-bottom:0;mso-position-horizontal:absolute;mso-position-horizontal-relative:page;mso-position-vertical:absolute;mso-position-vertical-relative:page;v-text-anchor:top" o:gfxdata="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" filled="f" stroked="f">
+            <v:rect w14:anchorId="485369F3" id="Rectangle 101" o:spid="_x0000_s1027" style="position:absolute;margin-left:451.35pt;margin-top:132.85pt;width:130.7pt;height:642.1pt;z-index:251658240;visibility:visible;mso-wrap-style:square;mso-wrap-distance-left:19.85pt;mso-wrap-distance-top:0;mso-wrap-distance-right:9pt;mso-wrap-distance-bottom:0;mso-position-horizontal:absolute;mso-position-horizontal-relative:page;mso-position-vertical:absolute;mso-position-vertical-relative:page;v-text-anchor:top" o:gfxdata="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" filled="f" stroked="f">
               <v:textbox inset="0,0,0,0">
                 <w:txbxContent>
                   <w:p>
@@ -19614,7 +19603,7 @@
 </file>
 
 <file path=word/header2.xml><?xml version="1.0" encoding="utf-8"?>
-<w:hdr xmlns:wpc="http://schemas.microsoft.com/office/word/2010/wordprocessingCanvas" xmlns:cx="http://schemas.microsoft.com/office/drawing/2014/chartex" xmlns:cx1="http://schemas.microsoft.com/office/drawing/2015/9/8/chartex" xmlns:cx2="http://schemas.microsoft.com/office/drawing/2015/10/21/chartex" xmlns:cx3="http://schemas.microsoft.com/office/drawing/2016/5/9/chartex" xmlns:cx4="http://schemas.microsoft.com/office/drawing/2016/5/10/chartex" xmlns:cx5="http://schemas.microsoft.com/office/drawing/2016/5/11/chartex" xmlns:cx6="http://schemas.microsoft.com/office/drawing/2016/5/12/chartex" xmlns:cx7="http://schemas.microsoft.com/office/drawing/2016/5/13/chartex" xmlns:cx8="http://schemas.microsoft.com/office/drawing/2016/5/14/chartex" xmlns:mc="http://schemas.openxmlformats.org/markup-compatibility/2006" xmlns:aink="http://schemas.microsoft.com/office/drawing/2016/ink" xmlns:am3d="http://schemas.microsoft.com/office/drawing/2017/model3d" xmlns:o="urn:schemas-microsoft-com:office:office" xmlns:oel="http://schemas.microsoft.com/office/2019/extlst" xmlns:r="http://schemas.openxmlformats.org/officeDocument/2006/relationships" xmlns:m="http://schemas.openxmlformats.org/officeDocument/2006/math" xmlns:v="urn:schemas-microsoft-com:vml" xmlns:wp14="http://schemas.microsoft.com/office/word/2010/wordprocessingDrawing" xmlns:wp="http://schemas.openxmlformats.org/drawingml/2006/wordprocessingDrawing" xmlns:w10="urn:schemas-microsoft-com:office:word" xmlns:w="http://schemas.openxmlformats.org/wordprocessingml/2006/main" xmlns:w14="http://schemas.microsoft.com/office/word/2010/wordml" xmlns:w15="http://schemas.microsoft.com/office/word/2012/wordml" xmlns:w16cex="http://schemas.microsoft.com/office/word/2018/wordml/cex" xmlns:w16cid="http://schemas.microsoft.com/office/word/2016/wordml/cid" xmlns:w16="http://schemas.microsoft.com/office/word/2018/wordml" xmlns:w16du="http://schemas.microsoft.com/office/word/2023/wordml/word16du" xmlns:w16sdtdh="http://schemas.microsoft.com/office/word/2020/wordml/sdtdatahash" xmlns:w16se="http://schemas.microsoft.com/office/word/2015/wordml/symex" xmlns:wpg="http://schemas.microsoft.com/office/word/2010/wordprocessingGroup" xmlns:wpi="http://schemas.microsoft.com/office/word/2010/wordprocessingInk" xmlns:wne="http://schemas.microsoft.com/office/word/2006/wordml" xmlns:wps="http://schemas.microsoft.com/office/word/2010/wordprocessingShape" mc:Ignorable="w14 w15 w16se w16cid w16 w16cex w16sdtdh wp14">
+<w:hdr xmlns:wpc="http://schemas.microsoft.com/office/word/2010/wordprocessingCanvas" xmlns:cx="http://schemas.microsoft.com/office/drawing/2014/chartex" xmlns:cx1="http://schemas.microsoft.com/office/drawing/2015/9/8/chartex" xmlns:cx2="http://schemas.microsoft.com/office/drawing/2015/10/21/chartex" xmlns:cx3="http://schemas.microsoft.com/office/drawing/2016/5/9/chartex" xmlns:cx4="http://schemas.microsoft.com/office/drawing/2016/5/10/chartex" xmlns:cx5="http://schemas.microsoft.com/office/drawing/2016/5/11/chartex" xmlns:cx6="http://schemas.microsoft.com/office/drawing/2016/5/12/chartex" xmlns:cx7="http://schemas.microsoft.com/office/drawing/2016/5/13/chartex" xmlns:cx8="http://schemas.microsoft.com/office/drawing/2016/5/14/chartex" xmlns:mc="http://schemas.openxmlformats.org/markup-compatibility/2006" xmlns:aink="http://schemas.microsoft.com/office/drawing/2016/ink" xmlns:am3d="http://schemas.microsoft.com/office/drawing/2017/model3d" xmlns:o="urn:schemas-microsoft-com:office:office" xmlns:oel="http://schemas.microsoft.com/office/2019/extlst" xmlns:r="http://schemas.openxmlformats.org/officeDocument/2006/relationships" xmlns:m="http://schemas.openxmlformats.org/officeDocument/2006/math" xmlns:v="urn:schemas-microsoft-com:vml" xmlns:wp14="http://schemas.microsoft.com/office/word/2010/wordprocessingDrawing" xmlns:wp="http://schemas.openxmlformats.org/drawingml/2006/wordprocessingDrawing" xmlns:w10="urn:schemas-microsoft-com:office:word" xmlns:w="http://schemas.openxmlformats.org/wordprocessingml/2006/main" xmlns:w14="http://schemas.microsoft.com/office/word/2010/wordml" xmlns:w15="http://schemas.microsoft.com/office/word/2012/wordml" xmlns:w16cex="http://schemas.microsoft.com/office/word/2018/wordml/cex" xmlns:w16cid="http://schemas.microsoft.com/office/word/2016/wordml/cid" xmlns:w16="http://schemas.microsoft.com/office/word/2018/wordml" xmlns:w16sdtdh="http://schemas.microsoft.com/office/word/2020/wordml/sdtdatahash" xmlns:w16se="http://schemas.microsoft.com/office/word/2015/wordml/symex" xmlns:wpg="http://schemas.microsoft.com/office/word/2010/wordprocessingGroup" xmlns:wpi="http://schemas.microsoft.com/office/word/2010/wordprocessingInk" xmlns:wne="http://schemas.microsoft.com/office/word/2006/wordml" xmlns:wps="http://schemas.microsoft.com/office/word/2010/wordprocessingShape" mc:Ignorable="w14 w15 w16se w16cid w16 w16cex w16sdtdh wp14">
   <w:p>
     <w:pPr>
       <w:pBdr>
@@ -19684,7 +19673,7 @@
 </file>
 
 <file path=word/numbering.xml><?xml version="1.0" encoding="utf-8"?>
-<w:numbering xmlns:wpc="http://schemas.microsoft.com/office/word/2010/wordprocessingCanvas" xmlns:cx="http://schemas.microsoft.com/office/drawing/2014/chartex" xmlns:cx1="http://schemas.microsoft.com/office/drawing/2015/9/8/chartex" xmlns:cx2="http://schemas.microsoft.com/office/drawing/2015/10/21/chartex" xmlns:cx3="http://schemas.microsoft.com/office/drawing/2016/5/9/chartex" xmlns:cx4="http://schemas.microsoft.com/office/drawing/2016/5/10/chartex" xmlns:cx5="http://schemas.microsoft.com/office/drawing/2016/5/11/chartex" xmlns:cx6="http://schemas.microsoft.com/office/drawing/2016/5/12/chartex" xmlns:cx7="http://schemas.microsoft.com/office/drawing/2016/5/13/chartex" xmlns:cx8="http://schemas.microsoft.com/office/drawing/2016/5/14/chartex" xmlns:mc="http://schemas.openxmlformats.org/markup-compatibility/2006" xmlns:aink="http://schemas.microsoft.com/office/drawing/2016/ink" xmlns:am3d="http://schemas.microsoft.com/office/drawing/2017/model3d" xmlns:o="urn:schemas-microsoft-com:office:office" xmlns:oel="http://schemas.microsoft.com/office/2019/extlst" xmlns:r="http://schemas.openxmlformats.org/officeDocument/2006/relationships" xmlns:m="http://schemas.openxmlformats.org/officeDocument/2006/math" xmlns:v="urn:schemas-microsoft-com:vml" xmlns:wp14="http://schemas.microsoft.com/office/word/2010/wordprocessingDrawing" xmlns:wp="http://schemas.openxmlformats.org/drawingml/2006/wordprocessingDrawing" xmlns:w10="urn:schemas-microsoft-com:office:word" xmlns:w="http://schemas.openxmlformats.org/wordprocessingml/2006/main" xmlns:w14="http://schemas.microsoft.com/office/word/2010/wordml" xmlns:w15="http://schemas.microsoft.com/office/word/2012/wordml" xmlns:w16cex="http://schemas.microsoft.com/office/word/2018/wordml/cex" xmlns:w16cid="http://schemas.microsoft.com/office/word/2016/wordml/cid" xmlns:w16="http://schemas.microsoft.com/office/word/2018/wordml" xmlns:w16du="http://schemas.microsoft.com/office/word/2023/wordml/word16du" xmlns:w16sdtdh="http://schemas.microsoft.com/office/word/2020/wordml/sdtdatahash" xmlns:w16se="http://schemas.microsoft.com/office/word/2015/wordml/symex" xmlns:wpg="http://schemas.microsoft.com/office/word/2010/wordprocessingGroup" xmlns:wpi="http://schemas.microsoft.com/office/word/2010/wordprocessingInk" xmlns:wne="http://schemas.microsoft.com/office/word/2006/wordml" xmlns:wps="http://schemas.microsoft.com/office/word/2010/wordprocessingShape" mc:Ignorable="w14 w15 w16se w16cid w16 w16cex w16sdtdh wp14">
+<w:numbering xmlns:wpc="http://schemas.microsoft.com/office/word/2010/wordprocessingCanvas" xmlns:cx="http://schemas.microsoft.com/office/drawing/2014/chartex" xmlns:cx1="http://schemas.microsoft.com/office/drawing/2015/9/8/chartex" xmlns:cx2="http://schemas.microsoft.com/office/drawing/2015/10/21/chartex" xmlns:cx3="http://schemas.microsoft.com/office/drawing/2016/5/9/chartex" xmlns:cx4="http://schemas.microsoft.com/office/drawing/2016/5/10/chartex" xmlns:cx5="http://schemas.microsoft.com/office/drawing/2016/5/11/chartex" xmlns:cx6="http://schemas.microsoft.com/office/drawing/2016/5/12/chartex" xmlns:cx7="http://schemas.microsoft.com/office/drawing/2016/5/13/chartex" xmlns:cx8="http://schemas.microsoft.com/office/drawing/2016/5/14/chartex" xmlns:mc="http://schemas.openxmlformats.org/markup-compatibility/2006" xmlns:aink="http://schemas.microsoft.com/office/drawing/2016/ink" xmlns:am3d="http://schemas.microsoft.com/office/drawing/2017/model3d" xmlns:o="urn:schemas-microsoft-com:office:office" xmlns:oel="http://schemas.microsoft.com/office/2019/extlst" xmlns:r="http://schemas.openxmlformats.org/officeDocument/2006/relationships" xmlns:m="http://schemas.openxmlformats.org/officeDocument/2006/math" xmlns:v="urn:schemas-microsoft-com:vml" xmlns:wp14="http://schemas.microsoft.com/office/word/2010/wordprocessingDrawing" xmlns:wp="http://schemas.openxmlformats.org/drawingml/2006/wordprocessingDrawing" xmlns:w10="urn:schemas-microsoft-com:office:word" xmlns:w="http://schemas.openxmlformats.org/wordprocessingml/2006/main" xmlns:w14="http://schemas.microsoft.com/office/word/2010/wordml" xmlns:w15="http://schemas.microsoft.com/office/word/2012/wordml" xmlns:w16cex="http://schemas.microsoft.com/office/word/2018/wordml/cex" xmlns:w16cid="http://schemas.microsoft.com/office/word/2016/wordml/cid" xmlns:w16="http://schemas.microsoft.com/office/word/2018/wordml" xmlns:w16sdtdh="http://schemas.microsoft.com/office/word/2020/wordml/sdtdatahash" xmlns:w16se="http://schemas.microsoft.com/office/word/2015/wordml/symex" xmlns:wpg="http://schemas.microsoft.com/office/word/2010/wordprocessingGroup" xmlns:wpi="http://schemas.microsoft.com/office/word/2010/wordprocessingInk" xmlns:wne="http://schemas.microsoft.com/office/word/2006/wordml" xmlns:wps="http://schemas.microsoft.com/office/word/2010/wordprocessingShape" mc:Ignorable="w14 w15 w16se w16cid w16 w16cex w16sdtdh wp14">
   <w:abstractNum w:abstractNumId="0" w15:restartNumberingAfterBreak="0">
     <w:nsid w:val="0D2E5972"/>
     <w:multiLevelType w:val="multilevel"/>
@@ -21163,7 +21152,7 @@
 </file>
 
 <file path=word/people.xml><?xml version="1.0" encoding="utf-8"?>
-<w15:people xmlns:wpc="http://schemas.microsoft.com/office/word/2010/wordprocessingCanvas" xmlns:cx="http://schemas.microsoft.com/office/drawing/2014/chartex" xmlns:cx1="http://schemas.microsoft.com/office/drawing/2015/9/8/chartex" xmlns:cx2="http://schemas.microsoft.com/office/drawing/2015/10/21/chartex" xmlns:cx3="http://schemas.microsoft.com/office/drawing/2016/5/9/chartex" xmlns:cx4="http://schemas.microsoft.com/office/drawing/2016/5/10/chartex" xmlns:cx5="http://schemas.microsoft.com/office/drawing/2016/5/11/chartex" xmlns:cx6="http://schemas.microsoft.com/office/drawing/2016/5/12/chartex" xmlns:cx7="http://schemas.microsoft.com/office/drawing/2016/5/13/chartex" xmlns:cx8="http://schemas.microsoft.com/office/drawing/2016/5/14/chartex" xmlns:mc="http://schemas.openxmlformats.org/markup-compatibility/2006" xmlns:aink="http://schemas.microsoft.com/office/drawing/2016/ink" xmlns:am3d="http://schemas.microsoft.com/office/drawing/2017/model3d" xmlns:o="urn:schemas-microsoft-com:office:office" xmlns:oel="http://schemas.microsoft.com/office/2019/extlst" xmlns:r="http://schemas.openxmlformats.org/officeDocument/2006/relationships" xmlns:m="http://schemas.openxmlformats.org/officeDocument/2006/math" xmlns:v="urn:schemas-microsoft-com:vml" xmlns:wp14="http://schemas.microsoft.com/office/word/2010/wordprocessingDrawing" xmlns:wp="http://schemas.openxmlformats.org/drawingml/2006/wordprocessingDrawing" xmlns:w10="urn:schemas-microsoft-com:office:word" xmlns:w="http://schemas.openxmlformats.org/wordprocessingml/2006/main" xmlns:w14="http://schemas.microsoft.com/office/word/2010/wordml" xmlns:w15="http://schemas.microsoft.com/office/word/2012/wordml" xmlns:w16cex="http://schemas.microsoft.com/office/word/2018/wordml/cex" xmlns:w16cid="http://schemas.microsoft.com/office/word/2016/wordml/cid" xmlns:w16="http://schemas.microsoft.com/office/word/2018/wordml" xmlns:w16du="http://schemas.microsoft.com/office/word/2023/wordml/word16du" xmlns:w16sdtdh="http://schemas.microsoft.com/office/word/2020/wordml/sdtdatahash" xmlns:w16se="http://schemas.microsoft.com/office/word/2015/wordml/symex" xmlns:wpg="http://schemas.microsoft.com/office/word/2010/wordprocessingGroup" xmlns:wpi="http://schemas.microsoft.com/office/word/2010/wordprocessingInk" xmlns:wne="http://schemas.microsoft.com/office/word/2006/wordml" xmlns:wps="http://schemas.microsoft.com/office/word/2010/wordprocessingShape" mc:Ignorable="w14 w15 w16se w16cid w16 w16cex w16sdtdh wp14">
+<w15:people xmlns:wpc="http://schemas.microsoft.com/office/word/2010/wordprocessingCanvas" xmlns:cx="http://schemas.microsoft.com/office/drawing/2014/chartex" xmlns:cx1="http://schemas.microsoft.com/office/drawing/2015/9/8/chartex" xmlns:cx2="http://schemas.microsoft.com/office/drawing/2015/10/21/chartex" xmlns:cx3="http://schemas.microsoft.com/office/drawing/2016/5/9/chartex" xmlns:cx4="http://schemas.microsoft.com/office/drawing/2016/5/10/chartex" xmlns:cx5="http://schemas.microsoft.com/office/drawing/2016/5/11/chartex" xmlns:cx6="http://schemas.microsoft.com/office/drawing/2016/5/12/chartex" xmlns:cx7="http://schemas.microsoft.com/office/drawing/2016/5/13/chartex" xmlns:cx8="http://schemas.microsoft.com/office/drawing/2016/5/14/chartex" xmlns:mc="http://schemas.openxmlformats.org/markup-compatibility/2006" xmlns:aink="http://schemas.microsoft.com/office/drawing/2016/ink" xmlns:am3d="http://schemas.microsoft.com/office/drawing/2017/model3d" xmlns:o="urn:schemas-microsoft-com:office:office" xmlns:oel="http://schemas.microsoft.com/office/2019/extlst" xmlns:r="http://schemas.openxmlformats.org/officeDocument/2006/relationships" xmlns:m="http://schemas.openxmlformats.org/officeDocument/2006/math" xmlns:v="urn:schemas-microsoft-com:vml" xmlns:wp14="http://schemas.microsoft.com/office/word/2010/wordprocessingDrawing" xmlns:wp="http://schemas.openxmlformats.org/drawingml/2006/wordprocessingDrawing" xmlns:w10="urn:schemas-microsoft-com:office:word" xmlns:w="http://schemas.openxmlformats.org/wordprocessingml/2006/main" xmlns:w14="http://schemas.microsoft.com/office/word/2010/wordml" xmlns:w15="http://schemas.microsoft.com/office/word/2012/wordml" xmlns:w16cex="http://schemas.microsoft.com/office/word/2018/wordml/cex" xmlns:w16cid="http://schemas.microsoft.com/office/word/2016/wordml/cid" xmlns:w16="http://schemas.microsoft.com/office/word/2018/wordml" xmlns:w16sdtdh="http://schemas.microsoft.com/office/word/2020/wordml/sdtdatahash" xmlns:w16se="http://schemas.microsoft.com/office/word/2015/wordml/symex" xmlns:wpg="http://schemas.microsoft.com/office/word/2010/wordprocessingGroup" xmlns:wpi="http://schemas.microsoft.com/office/word/2010/wordprocessingInk" xmlns:wne="http://schemas.microsoft.com/office/word/2006/wordml" xmlns:wps="http://schemas.microsoft.com/office/word/2010/wordprocessingShape" mc:Ignorable="w14 w15 w16se w16cid w16 w16cex w16sdtdh wp14">
   <w15:person w15:author="TU-Pseudonym 6266954352737809">
     <w15:presenceInfo w15:providerId="AD" w15:userId="S::6266954352737809@msopseudo.tu-berlin.de::f6a4cae7-a42a-4f81-a7d5-0b8de394990e"/>
   </w15:person>
@@ -21562,7 +21551,7 @@
     <w:lsdException w:name="Unresolved Mention" w:semiHidden="1" w:unhideWhenUsed="1"/>
     <w:lsdException w:name="Smart Link" w:semiHidden="1" w:unhideWhenUsed="1"/>
   </w:latentStyles>
-  <w:style w:type="paragraph" w:default="1" w:styleId="Normal">
+  <w:style w:type="paragraph" w:default="1" w:styleId="Standard">
     <w:name w:val="Normal"/>
     <w:qFormat/>
     <w:rsid w:val="00A93A18"/>
@@ -21573,11 +21562,11 @@
       <w:szCs w:val="24"/>
     </w:rPr>
   </w:style>
-  <w:style w:type="paragraph" w:styleId="Heading1">
+  <w:style w:type="paragraph" w:styleId="berschrift1">
     <w:name w:val="heading 1"/>
-    <w:basedOn w:val="Normal"/>
-    <w:next w:val="Normal"/>
-    <w:link w:val="Heading1Char"/>
+    <w:basedOn w:val="Standard"/>
+    <w:next w:val="Standard"/>
+    <w:link w:val="berschrift1Zchn"/>
     <w:uiPriority w:val="9"/>
     <w:qFormat/>
     <w:rsid w:val="00536B58"/>
@@ -21594,11 +21583,11 @@
       <w:szCs w:val="32"/>
     </w:rPr>
   </w:style>
-  <w:style w:type="paragraph" w:styleId="Heading2">
+  <w:style w:type="paragraph" w:styleId="berschrift2">
     <w:name w:val="heading 2"/>
-    <w:basedOn w:val="Normal"/>
-    <w:next w:val="Normal"/>
-    <w:link w:val="Heading2Char"/>
+    <w:basedOn w:val="Standard"/>
+    <w:next w:val="Standard"/>
+    <w:link w:val="berschrift2Zchn"/>
     <w:uiPriority w:val="9"/>
     <w:unhideWhenUsed/>
     <w:qFormat/>
@@ -21616,10 +21605,10 @@
       <w:szCs w:val="26"/>
     </w:rPr>
   </w:style>
-  <w:style w:type="paragraph" w:styleId="Heading3">
+  <w:style w:type="paragraph" w:styleId="berschrift3">
     <w:name w:val="heading 3"/>
-    <w:basedOn w:val="Normal"/>
-    <w:next w:val="Normal"/>
+    <w:basedOn w:val="Standard"/>
+    <w:next w:val="Standard"/>
     <w:uiPriority w:val="9"/>
     <w:unhideWhenUsed/>
     <w:qFormat/>
@@ -21638,10 +21627,10 @@
       <w:szCs w:val="22"/>
     </w:rPr>
   </w:style>
-  <w:style w:type="paragraph" w:styleId="Heading4">
+  <w:style w:type="paragraph" w:styleId="berschrift4">
     <w:name w:val="heading 4"/>
-    <w:basedOn w:val="Normal"/>
-    <w:next w:val="Normal"/>
+    <w:basedOn w:val="Standard"/>
+    <w:next w:val="Standard"/>
     <w:uiPriority w:val="9"/>
     <w:semiHidden/>
     <w:unhideWhenUsed/>
@@ -21657,10 +21646,10 @@
       <w:sz w:val="24"/>
     </w:rPr>
   </w:style>
-  <w:style w:type="paragraph" w:styleId="Heading5">
+  <w:style w:type="paragraph" w:styleId="berschrift5">
     <w:name w:val="heading 5"/>
-    <w:basedOn w:val="Normal"/>
-    <w:next w:val="Normal"/>
+    <w:basedOn w:val="Standard"/>
+    <w:next w:val="Standard"/>
     <w:uiPriority w:val="9"/>
     <w:semiHidden/>
     <w:unhideWhenUsed/>
@@ -21677,11 +21666,11 @@
       <w:szCs w:val="22"/>
     </w:rPr>
   </w:style>
-  <w:style w:type="paragraph" w:styleId="Heading6">
+  <w:style w:type="paragraph" w:styleId="berschrift6">
     <w:name w:val="heading 6"/>
-    <w:basedOn w:val="Normal"/>
-    <w:next w:val="Normal"/>
-    <w:link w:val="Heading6Char"/>
+    <w:basedOn w:val="Standard"/>
+    <w:next w:val="Standard"/>
+    <w:link w:val="berschrift6Zchn"/>
     <w:uiPriority w:val="9"/>
     <w:semiHidden/>
     <w:unhideWhenUsed/>
@@ -21698,13 +21687,13 @@
       <w:color w:val="243F60" w:themeColor="accent1" w:themeShade="7F"/>
     </w:rPr>
   </w:style>
-  <w:style w:type="character" w:default="1" w:styleId="DefaultParagraphFont">
+  <w:style w:type="character" w:default="1" w:styleId="Absatz-Standardschriftart">
     <w:name w:val="Default Paragraph Font"/>
     <w:uiPriority w:val="1"/>
     <w:semiHidden/>
     <w:unhideWhenUsed/>
   </w:style>
-  <w:style w:type="table" w:default="1" w:styleId="TableNormal">
+  <w:style w:type="table" w:default="1" w:styleId="NormaleTabelle">
     <w:name w:val="Normal Table"/>
     <w:uiPriority w:val="99"/>
     <w:semiHidden/>
@@ -21719,16 +21708,16 @@
       </w:tblCellMar>
     </w:tblPr>
   </w:style>
-  <w:style w:type="numbering" w:default="1" w:styleId="NoList">
+  <w:style w:type="numbering" w:default="1" w:styleId="KeineListe">
     <w:name w:val="No List"/>
     <w:uiPriority w:val="99"/>
     <w:semiHidden/>
     <w:unhideWhenUsed/>
   </w:style>
-  <w:style w:type="paragraph" w:styleId="Title">
+  <w:style w:type="paragraph" w:styleId="Titel">
     <w:name w:val="Title"/>
-    <w:basedOn w:val="Normal"/>
-    <w:next w:val="Normal"/>
+    <w:basedOn w:val="Standard"/>
+    <w:next w:val="Standard"/>
     <w:uiPriority w:val="10"/>
     <w:qFormat/>
     <w:pPr>
@@ -21753,9 +21742,9 @@
       </w:tblCellMar>
     </w:tblPr>
   </w:style>
-  <w:style w:type="character" w:styleId="Strong">
+  <w:style w:type="character" w:styleId="Fett">
     <w:name w:val="Strong"/>
-    <w:basedOn w:val="DefaultParagraphFont"/>
+    <w:basedOn w:val="Absatz-Standardschriftart"/>
     <w:qFormat/>
     <w:rsid w:val="00F117AA"/>
     <w:rPr>
@@ -21763,10 +21752,10 @@
       <w:bCs/>
     </w:rPr>
   </w:style>
-  <w:style w:type="paragraph" w:styleId="Header">
+  <w:style w:type="paragraph" w:styleId="Kopfzeile">
     <w:name w:val="header"/>
-    <w:basedOn w:val="Normal"/>
-    <w:link w:val="HeaderChar"/>
+    <w:basedOn w:val="Standard"/>
+    <w:link w:val="KopfzeileZchn"/>
     <w:uiPriority w:val="99"/>
     <w:qFormat/>
     <w:rsid w:val="003171ED"/>
@@ -21779,10 +21768,10 @@
       <w:sz w:val="14"/>
     </w:rPr>
   </w:style>
-  <w:style w:type="character" w:customStyle="1" w:styleId="HeaderChar">
-    <w:name w:val="Header Char"/>
-    <w:basedOn w:val="DefaultParagraphFont"/>
-    <w:link w:val="Header"/>
+  <w:style w:type="character" w:customStyle="1" w:styleId="KopfzeileZchn">
+    <w:name w:val="Kopfzeile Zchn"/>
+    <w:basedOn w:val="Absatz-Standardschriftart"/>
+    <w:link w:val="Kopfzeile"/>
     <w:uiPriority w:val="99"/>
     <w:rsid w:val="003171ED"/>
     <w:rPr>
@@ -21792,10 +21781,10 @@
       <w:szCs w:val="24"/>
     </w:rPr>
   </w:style>
-  <w:style w:type="paragraph" w:styleId="Footer">
+  <w:style w:type="paragraph" w:styleId="Fuzeile">
     <w:name w:val="footer"/>
-    <w:basedOn w:val="Normal"/>
-    <w:link w:val="FooterChar"/>
+    <w:basedOn w:val="Standard"/>
+    <w:link w:val="FuzeileZchn"/>
     <w:uiPriority w:val="99"/>
     <w:qFormat/>
     <w:rsid w:val="001507F8"/>
@@ -21807,10 +21796,10 @@
       <w:sz w:val="14"/>
     </w:rPr>
   </w:style>
-  <w:style w:type="character" w:customStyle="1" w:styleId="FooterChar">
-    <w:name w:val="Footer Char"/>
-    <w:basedOn w:val="DefaultParagraphFont"/>
-    <w:link w:val="Footer"/>
+  <w:style w:type="character" w:customStyle="1" w:styleId="FuzeileZchn">
+    <w:name w:val="Fußzeile Zchn"/>
+    <w:basedOn w:val="Absatz-Standardschriftart"/>
+    <w:link w:val="Fuzeile"/>
     <w:uiPriority w:val="99"/>
     <w:rsid w:val="001507F8"/>
     <w:rPr>
@@ -21820,10 +21809,10 @@
       <w:szCs w:val="24"/>
     </w:rPr>
   </w:style>
-  <w:style w:type="paragraph" w:styleId="BalloonText">
+  <w:style w:type="paragraph" w:styleId="Sprechblasentext">
     <w:name w:val="Balloon Text"/>
-    <w:basedOn w:val="Normal"/>
-    <w:link w:val="BalloonTextChar"/>
+    <w:basedOn w:val="Standard"/>
+    <w:link w:val="SprechblasentextZchn"/>
     <w:rsid w:val="00D43651"/>
     <w:pPr>
       <w:spacing w:line="240" w:lineRule="auto"/>
@@ -21834,10 +21823,10 @@
       <w:szCs w:val="16"/>
     </w:rPr>
   </w:style>
-  <w:style w:type="character" w:customStyle="1" w:styleId="BalloonTextChar">
-    <w:name w:val="Balloon Text Char"/>
-    <w:basedOn w:val="DefaultParagraphFont"/>
-    <w:link w:val="BalloonText"/>
+  <w:style w:type="character" w:customStyle="1" w:styleId="SprechblasentextZchn">
+    <w:name w:val="Sprechblasentext Zchn"/>
+    <w:basedOn w:val="Absatz-Standardschriftart"/>
+    <w:link w:val="Sprechblasentext"/>
     <w:rsid w:val="00D43651"/>
     <w:rPr>
       <w:rFonts w:ascii="Tahoma" w:hAnsi="Tahoma" w:cs="Tahoma"/>
@@ -21845,9 +21834,9 @@
       <w:szCs w:val="16"/>
     </w:rPr>
   </w:style>
-  <w:style w:type="table" w:styleId="TableGrid">
+  <w:style w:type="table" w:styleId="Tabellenraster">
     <w:name w:val="Table Grid"/>
-    <w:basedOn w:val="TableNormal"/>
+    <w:basedOn w:val="NormaleTabelle"/>
     <w:rsid w:val="005347F5"/>
     <w:tblPr>
       <w:tblBorders>
@@ -21862,16 +21851,16 @@
   </w:style>
   <w:style w:type="paragraph" w:customStyle="1" w:styleId="Adresse">
     <w:name w:val="Adresse"/>
-    <w:basedOn w:val="Normal"/>
+    <w:basedOn w:val="Standard"/>
     <w:link w:val="AdresseZchn"/>
     <w:qFormat/>
     <w:rsid w:val="005347F5"/>
   </w:style>
-  <w:style w:type="paragraph" w:styleId="Date">
+  <w:style w:type="paragraph" w:styleId="Datum">
     <w:name w:val="Date"/>
-    <w:basedOn w:val="Normal"/>
-    <w:next w:val="Normal"/>
-    <w:link w:val="DateChar"/>
+    <w:basedOn w:val="Standard"/>
+    <w:next w:val="Standard"/>
+    <w:link w:val="DatumZchn"/>
     <w:qFormat/>
     <w:rsid w:val="007A772E"/>
     <w:pPr>
@@ -21884,7 +21873,7 @@
   </w:style>
   <w:style w:type="character" w:customStyle="1" w:styleId="AdresseZchn">
     <w:name w:val="Adresse Zchn"/>
-    <w:basedOn w:val="DefaultParagraphFont"/>
+    <w:basedOn w:val="Absatz-Standardschriftart"/>
     <w:link w:val="Adresse"/>
     <w:rsid w:val="005347F5"/>
     <w:rPr>
@@ -21892,10 +21881,10 @@
       <w:szCs w:val="24"/>
     </w:rPr>
   </w:style>
-  <w:style w:type="character" w:customStyle="1" w:styleId="DateChar">
-    <w:name w:val="Date Char"/>
-    <w:basedOn w:val="DefaultParagraphFont"/>
-    <w:link w:val="Date"/>
+  <w:style w:type="character" w:customStyle="1" w:styleId="DatumZchn">
+    <w:name w:val="Datum Zchn"/>
+    <w:basedOn w:val="Absatz-Standardschriftart"/>
+    <w:link w:val="Datum"/>
     <w:rsid w:val="007A772E"/>
     <w:rPr>
       <w:rFonts w:ascii="Arial" w:hAnsi="Arial"/>
@@ -21905,7 +21894,7 @@
   </w:style>
   <w:style w:type="paragraph" w:customStyle="1" w:styleId="Adressblock">
     <w:name w:val="Adressblock"/>
-    <w:basedOn w:val="Normal"/>
+    <w:basedOn w:val="Standard"/>
     <w:link w:val="AdressblockZchn"/>
     <w:qFormat/>
     <w:rsid w:val="001507F8"/>
@@ -21920,7 +21909,7 @@
   </w:style>
   <w:style w:type="paragraph" w:customStyle="1" w:styleId="SeitenzahlundThema">
     <w:name w:val="Seitenzahl und Thema"/>
-    <w:basedOn w:val="Footer"/>
+    <w:basedOn w:val="Fuzeile"/>
     <w:link w:val="SeitenzahlundThemaZchn"/>
     <w:qFormat/>
     <w:rsid w:val="0093354F"/>
@@ -21930,7 +21919,7 @@
   </w:style>
   <w:style w:type="character" w:customStyle="1" w:styleId="AdressblockZchn">
     <w:name w:val="Adressblock Zchn"/>
-    <w:basedOn w:val="DefaultParagraphFont"/>
+    <w:basedOn w:val="Absatz-Standardschriftart"/>
     <w:link w:val="Adressblock"/>
     <w:rsid w:val="001507F8"/>
     <w:rPr>
@@ -21942,7 +21931,7 @@
   </w:style>
   <w:style w:type="character" w:customStyle="1" w:styleId="SeitenzahlundThemaZchn">
     <w:name w:val="Seitenzahl und Thema Zchn"/>
-    <w:basedOn w:val="FooterChar"/>
+    <w:basedOn w:val="FuzeileZchn"/>
     <w:link w:val="SeitenzahlundThema"/>
     <w:rsid w:val="0093354F"/>
     <w:rPr>
@@ -21952,9 +21941,9 @@
       <w:szCs w:val="24"/>
     </w:rPr>
   </w:style>
-  <w:style w:type="character" w:styleId="PlaceholderText">
+  <w:style w:type="character" w:styleId="Platzhaltertext">
     <w:name w:val="Placeholder Text"/>
-    <w:basedOn w:val="DefaultParagraphFont"/>
+    <w:basedOn w:val="Absatz-Standardschriftart"/>
     <w:uiPriority w:val="99"/>
     <w:semiHidden/>
     <w:rsid w:val="00055824"/>
@@ -21964,12 +21953,12 @@
   </w:style>
   <w:style w:type="character" w:customStyle="1" w:styleId="il">
     <w:name w:val="il"/>
-    <w:basedOn w:val="DefaultParagraphFont"/>
+    <w:basedOn w:val="Absatz-Standardschriftart"/>
     <w:rsid w:val="007F59CB"/>
   </w:style>
   <w:style w:type="character" w:styleId="Hyperlink">
     <w:name w:val="Hyperlink"/>
-    <w:basedOn w:val="DefaultParagraphFont"/>
+    <w:basedOn w:val="Absatz-Standardschriftart"/>
     <w:unhideWhenUsed/>
     <w:rsid w:val="007A622F"/>
     <w:rPr>
@@ -21977,9 +21966,9 @@
       <w:u w:val="single"/>
     </w:rPr>
   </w:style>
-  <w:style w:type="paragraph" w:styleId="ListParagraph">
+  <w:style w:type="paragraph" w:styleId="Listenabsatz">
     <w:name w:val="List Paragraph"/>
-    <w:basedOn w:val="Normal"/>
+    <w:basedOn w:val="Standard"/>
     <w:uiPriority w:val="34"/>
     <w:qFormat/>
     <w:rsid w:val="00D03F00"/>
@@ -21988,10 +21977,10 @@
       <w:contextualSpacing/>
     </w:pPr>
   </w:style>
-  <w:style w:type="paragraph" w:styleId="FootnoteText">
+  <w:style w:type="paragraph" w:styleId="Funotentext">
     <w:name w:val="footnote text"/>
-    <w:basedOn w:val="Normal"/>
-    <w:link w:val="FootnoteTextChar"/>
+    <w:basedOn w:val="Standard"/>
+    <w:link w:val="FunotentextZchn"/>
     <w:unhideWhenUsed/>
     <w:rsid w:val="00E4732B"/>
     <w:pPr>
@@ -22001,10 +21990,10 @@
       <w:sz w:val="24"/>
     </w:rPr>
   </w:style>
-  <w:style w:type="character" w:customStyle="1" w:styleId="FootnoteTextChar">
-    <w:name w:val="Footnote Text Char"/>
-    <w:basedOn w:val="DefaultParagraphFont"/>
-    <w:link w:val="FootnoteText"/>
+  <w:style w:type="character" w:customStyle="1" w:styleId="FunotentextZchn">
+    <w:name w:val="Fußnotentext Zchn"/>
+    <w:basedOn w:val="Absatz-Standardschriftart"/>
+    <w:link w:val="Funotentext"/>
     <w:rsid w:val="00E4732B"/>
     <w:rPr>
       <w:rFonts w:ascii="Arial" w:hAnsi="Arial"/>
@@ -22012,19 +22001,19 @@
       <w:szCs w:val="24"/>
     </w:rPr>
   </w:style>
-  <w:style w:type="character" w:styleId="FootnoteReference">
+  <w:style w:type="character" w:styleId="Funotenzeichen">
     <w:name w:val="footnote reference"/>
-    <w:basedOn w:val="DefaultParagraphFont"/>
+    <w:basedOn w:val="Absatz-Standardschriftart"/>
     <w:unhideWhenUsed/>
     <w:rsid w:val="00E4732B"/>
     <w:rPr>
       <w:vertAlign w:val="superscript"/>
     </w:rPr>
   </w:style>
-  <w:style w:type="character" w:customStyle="1" w:styleId="Heading1Char">
-    <w:name w:val="Heading 1 Char"/>
-    <w:basedOn w:val="DefaultParagraphFont"/>
-    <w:link w:val="Heading1"/>
+  <w:style w:type="character" w:customStyle="1" w:styleId="berschrift1Zchn">
+    <w:name w:val="Überschrift 1 Zchn"/>
+    <w:basedOn w:val="Absatz-Standardschriftart"/>
+    <w:link w:val="berschrift1"/>
     <w:rsid w:val="00536B58"/>
     <w:rPr>
       <w:rFonts w:asciiTheme="majorHAnsi" w:eastAsiaTheme="majorEastAsia" w:hAnsiTheme="majorHAnsi" w:cstheme="majorBidi"/>
@@ -22033,10 +22022,10 @@
       <w:szCs w:val="32"/>
     </w:rPr>
   </w:style>
-  <w:style w:type="character" w:customStyle="1" w:styleId="Heading2Char">
-    <w:name w:val="Heading 2 Char"/>
-    <w:basedOn w:val="DefaultParagraphFont"/>
-    <w:link w:val="Heading2"/>
+  <w:style w:type="character" w:customStyle="1" w:styleId="berschrift2Zchn">
+    <w:name w:val="Überschrift 2 Zchn"/>
+    <w:basedOn w:val="Absatz-Standardschriftart"/>
+    <w:link w:val="berschrift2"/>
     <w:rsid w:val="00536B58"/>
     <w:rPr>
       <w:rFonts w:asciiTheme="majorHAnsi" w:eastAsiaTheme="majorEastAsia" w:hAnsiTheme="majorHAnsi" w:cstheme="majorBidi"/>
@@ -22045,10 +22034,10 @@
       <w:szCs w:val="26"/>
     </w:rPr>
   </w:style>
-  <w:style w:type="paragraph" w:styleId="TOC1">
+  <w:style w:type="paragraph" w:styleId="Verzeichnis1">
     <w:name w:val="toc 1"/>
-    <w:basedOn w:val="Normal"/>
-    <w:next w:val="Normal"/>
+    <w:basedOn w:val="Standard"/>
+    <w:next w:val="Standard"/>
     <w:autoRedefine/>
     <w:uiPriority w:val="39"/>
     <w:unhideWhenUsed/>
@@ -22066,10 +22055,10 @@
       <w:u w:val="single"/>
     </w:rPr>
   </w:style>
-  <w:style w:type="paragraph" w:styleId="TOC2">
+  <w:style w:type="paragraph" w:styleId="Verzeichnis2">
     <w:name w:val="toc 2"/>
-    <w:basedOn w:val="Normal"/>
-    <w:next w:val="Normal"/>
+    <w:basedOn w:val="Standard"/>
+    <w:next w:val="Standard"/>
     <w:autoRedefine/>
     <w:uiPriority w:val="39"/>
     <w:unhideWhenUsed/>
@@ -22083,10 +22072,10 @@
       <w:szCs w:val="22"/>
     </w:rPr>
   </w:style>
-  <w:style w:type="paragraph" w:styleId="TOC3">
+  <w:style w:type="paragraph" w:styleId="Verzeichnis3">
     <w:name w:val="toc 3"/>
-    <w:basedOn w:val="Normal"/>
-    <w:next w:val="Normal"/>
+    <w:basedOn w:val="Standard"/>
+    <w:next w:val="Standard"/>
     <w:autoRedefine/>
     <w:unhideWhenUsed/>
     <w:rsid w:val="00546591"/>
@@ -22097,10 +22086,10 @@
       <w:szCs w:val="22"/>
     </w:rPr>
   </w:style>
-  <w:style w:type="paragraph" w:styleId="TOC4">
+  <w:style w:type="paragraph" w:styleId="Verzeichnis4">
     <w:name w:val="toc 4"/>
-    <w:basedOn w:val="Normal"/>
-    <w:next w:val="Normal"/>
+    <w:basedOn w:val="Standard"/>
+    <w:next w:val="Standard"/>
     <w:autoRedefine/>
     <w:unhideWhenUsed/>
     <w:rsid w:val="00546591"/>
@@ -22110,10 +22099,10 @@
       <w:szCs w:val="22"/>
     </w:rPr>
   </w:style>
-  <w:style w:type="paragraph" w:styleId="TOC5">
+  <w:style w:type="paragraph" w:styleId="Verzeichnis5">
     <w:name w:val="toc 5"/>
-    <w:basedOn w:val="Normal"/>
-    <w:next w:val="Normal"/>
+    <w:basedOn w:val="Standard"/>
+    <w:next w:val="Standard"/>
     <w:autoRedefine/>
     <w:unhideWhenUsed/>
     <w:rsid w:val="00546591"/>
@@ -22123,10 +22112,10 @@
       <w:szCs w:val="22"/>
     </w:rPr>
   </w:style>
-  <w:style w:type="paragraph" w:styleId="TOC6">
+  <w:style w:type="paragraph" w:styleId="Verzeichnis6">
     <w:name w:val="toc 6"/>
-    <w:basedOn w:val="Normal"/>
-    <w:next w:val="Normal"/>
+    <w:basedOn w:val="Standard"/>
+    <w:next w:val="Standard"/>
     <w:autoRedefine/>
     <w:unhideWhenUsed/>
     <w:rsid w:val="00546591"/>
@@ -22136,10 +22125,10 @@
       <w:szCs w:val="22"/>
     </w:rPr>
   </w:style>
-  <w:style w:type="paragraph" w:styleId="TOC7">
+  <w:style w:type="paragraph" w:styleId="Verzeichnis7">
     <w:name w:val="toc 7"/>
-    <w:basedOn w:val="Normal"/>
-    <w:next w:val="Normal"/>
+    <w:basedOn w:val="Standard"/>
+    <w:next w:val="Standard"/>
     <w:autoRedefine/>
     <w:unhideWhenUsed/>
     <w:rsid w:val="00546591"/>
@@ -22149,10 +22138,10 @@
       <w:szCs w:val="22"/>
     </w:rPr>
   </w:style>
-  <w:style w:type="paragraph" w:styleId="TOC8">
+  <w:style w:type="paragraph" w:styleId="Verzeichnis8">
     <w:name w:val="toc 8"/>
-    <w:basedOn w:val="Normal"/>
-    <w:next w:val="Normal"/>
+    <w:basedOn w:val="Standard"/>
+    <w:next w:val="Standard"/>
     <w:autoRedefine/>
     <w:unhideWhenUsed/>
     <w:rsid w:val="00546591"/>
@@ -22162,10 +22151,10 @@
       <w:szCs w:val="22"/>
     </w:rPr>
   </w:style>
-  <w:style w:type="paragraph" w:styleId="TOC9">
+  <w:style w:type="paragraph" w:styleId="Verzeichnis9">
     <w:name w:val="toc 9"/>
-    <w:basedOn w:val="Normal"/>
-    <w:next w:val="Normal"/>
+    <w:basedOn w:val="Standard"/>
+    <w:next w:val="Standard"/>
     <w:autoRedefine/>
     <w:unhideWhenUsed/>
     <w:rsid w:val="00546591"/>
@@ -22175,10 +22164,10 @@
       <w:szCs w:val="22"/>
     </w:rPr>
   </w:style>
-  <w:style w:type="paragraph" w:styleId="BodyText">
+  <w:style w:type="paragraph" w:styleId="Textkrper">
     <w:name w:val="Body Text"/>
-    <w:basedOn w:val="Normal"/>
-    <w:link w:val="BodyTextChar"/>
+    <w:basedOn w:val="Standard"/>
+    <w:link w:val="TextkrperZchn"/>
     <w:unhideWhenUsed/>
     <w:rsid w:val="006B2891"/>
     <w:pPr>
@@ -22192,10 +22181,10 @@
       <w:lang w:eastAsia="en-US"/>
     </w:rPr>
   </w:style>
-  <w:style w:type="character" w:customStyle="1" w:styleId="BodyTextChar">
-    <w:name w:val="Body Text Char"/>
-    <w:basedOn w:val="DefaultParagraphFont"/>
-    <w:link w:val="BodyText"/>
+  <w:style w:type="character" w:customStyle="1" w:styleId="TextkrperZchn">
+    <w:name w:val="Textkörper Zchn"/>
+    <w:basedOn w:val="Absatz-Standardschriftart"/>
+    <w:link w:val="Textkrper"/>
     <w:rsid w:val="006B2891"/>
     <w:rPr>
       <w:rFonts w:asciiTheme="minorHAnsi" w:hAnsiTheme="minorHAnsi"/>
@@ -22204,10 +22193,10 @@
       <w:lang w:eastAsia="en-US"/>
     </w:rPr>
   </w:style>
-  <w:style w:type="character" w:customStyle="1" w:styleId="Heading6Char">
-    <w:name w:val="Heading 6 Char"/>
-    <w:basedOn w:val="DefaultParagraphFont"/>
-    <w:link w:val="Heading6"/>
+  <w:style w:type="character" w:customStyle="1" w:styleId="berschrift6Zchn">
+    <w:name w:val="Überschrift 6 Zchn"/>
+    <w:basedOn w:val="Absatz-Standardschriftart"/>
+    <w:link w:val="berschrift6"/>
     <w:rsid w:val="006B2891"/>
     <w:rPr>
       <w:rFonts w:asciiTheme="majorHAnsi" w:eastAsiaTheme="majorEastAsia" w:hAnsiTheme="majorHAnsi" w:cstheme="majorBidi"/>
@@ -22215,27 +22204,27 @@
       <w:szCs w:val="24"/>
     </w:rPr>
   </w:style>
-  <w:style w:type="paragraph" w:styleId="BodyText2">
+  <w:style w:type="paragraph" w:styleId="Textkrper2">
     <w:name w:val="Body Text 2"/>
-    <w:basedOn w:val="Normal"/>
-    <w:link w:val="BodyText2Char"/>
+    <w:basedOn w:val="Standard"/>
+    <w:link w:val="Textkrper2Zchn"/>
     <w:unhideWhenUsed/>
     <w:rsid w:val="00897F19"/>
     <w:pPr>
       <w:spacing w:after="120" w:line="480" w:lineRule="auto"/>
     </w:pPr>
   </w:style>
-  <w:style w:type="character" w:customStyle="1" w:styleId="BodyText2Char">
-    <w:name w:val="Body Text 2 Char"/>
-    <w:basedOn w:val="DefaultParagraphFont"/>
-    <w:link w:val="BodyText2"/>
+  <w:style w:type="character" w:customStyle="1" w:styleId="Textkrper2Zchn">
+    <w:name w:val="Textkörper 2 Zchn"/>
+    <w:basedOn w:val="Absatz-Standardschriftart"/>
+    <w:link w:val="Textkrper2"/>
     <w:rsid w:val="00897F19"/>
     <w:rPr>
       <w:rFonts w:ascii="Arial" w:hAnsi="Arial"/>
       <w:szCs w:val="24"/>
     </w:rPr>
   </w:style>
-  <w:style w:type="paragraph" w:styleId="NoSpacing">
+  <w:style w:type="paragraph" w:styleId="KeinLeerraum">
     <w:name w:val="No Spacing"/>
     <w:uiPriority w:val="1"/>
     <w:qFormat/>
@@ -22251,7 +22240,7 @@
       <w:szCs w:val="22"/>
     </w:rPr>
   </w:style>
-  <w:style w:type="paragraph" w:styleId="Revision">
+  <w:style w:type="paragraph" w:styleId="berarbeitung">
     <w:name w:val="Revision"/>
     <w:hidden/>
     <w:uiPriority w:val="99"/>
@@ -22261,9 +22250,9 @@
       <w:szCs w:val="24"/>
     </w:rPr>
   </w:style>
-  <w:style w:type="character" w:styleId="CommentReference">
+  <w:style w:type="character" w:styleId="Kommentarzeichen">
     <w:name w:val="annotation reference"/>
-    <w:basedOn w:val="DefaultParagraphFont"/>
+    <w:basedOn w:val="Absatz-Standardschriftart"/>
     <w:semiHidden/>
     <w:unhideWhenUsed/>
     <w:rsid w:val="0033785E"/>
@@ -22272,10 +22261,10 @@
       <w:szCs w:val="16"/>
     </w:rPr>
   </w:style>
-  <w:style w:type="paragraph" w:styleId="CommentText">
+  <w:style w:type="paragraph" w:styleId="Kommentartext">
     <w:name w:val="annotation text"/>
-    <w:basedOn w:val="Normal"/>
-    <w:link w:val="CommentTextChar"/>
+    <w:basedOn w:val="Standard"/>
+    <w:link w:val="KommentartextZchn"/>
     <w:unhideWhenUsed/>
     <w:rsid w:val="0033785E"/>
     <w:pPr>
@@ -22285,20 +22274,20 @@
       <w:szCs w:val="20"/>
     </w:rPr>
   </w:style>
-  <w:style w:type="character" w:customStyle="1" w:styleId="CommentTextChar">
-    <w:name w:val="Comment Text Char"/>
-    <w:basedOn w:val="DefaultParagraphFont"/>
-    <w:link w:val="CommentText"/>
+  <w:style w:type="character" w:customStyle="1" w:styleId="KommentartextZchn">
+    <w:name w:val="Kommentartext Zchn"/>
+    <w:basedOn w:val="Absatz-Standardschriftart"/>
+    <w:link w:val="Kommentartext"/>
     <w:rsid w:val="0033785E"/>
     <w:rPr>
       <w:rFonts w:ascii="Arial" w:hAnsi="Arial"/>
     </w:rPr>
   </w:style>
-  <w:style w:type="paragraph" w:styleId="CommentSubject">
+  <w:style w:type="paragraph" w:styleId="Kommentarthema">
     <w:name w:val="annotation subject"/>
-    <w:basedOn w:val="CommentText"/>
-    <w:next w:val="CommentText"/>
-    <w:link w:val="CommentSubjectChar"/>
+    <w:basedOn w:val="Kommentartext"/>
+    <w:next w:val="Kommentartext"/>
+    <w:link w:val="KommentarthemaZchn"/>
     <w:semiHidden/>
     <w:unhideWhenUsed/>
     <w:rsid w:val="0033785E"/>
@@ -22307,10 +22296,10 @@
       <w:bCs/>
     </w:rPr>
   </w:style>
-  <w:style w:type="character" w:customStyle="1" w:styleId="CommentSubjectChar">
-    <w:name w:val="Comment Subject Char"/>
-    <w:basedOn w:val="CommentTextChar"/>
-    <w:link w:val="CommentSubject"/>
+  <w:style w:type="character" w:customStyle="1" w:styleId="KommentarthemaZchn">
+    <w:name w:val="Kommentarthema Zchn"/>
+    <w:basedOn w:val="KommentartextZchn"/>
+    <w:link w:val="Kommentarthema"/>
     <w:semiHidden/>
     <w:rsid w:val="0033785E"/>
     <w:rPr>
@@ -22321,7 +22310,7 @@
   </w:style>
   <w:style w:type="character" w:customStyle="1" w:styleId="UnresolvedMention1">
     <w:name w:val="Unresolved Mention1"/>
-    <w:basedOn w:val="DefaultParagraphFont"/>
+    <w:basedOn w:val="Absatz-Standardschriftart"/>
     <w:uiPriority w:val="99"/>
     <w:semiHidden/>
     <w:unhideWhenUsed/>
@@ -22331,7 +22320,7 @@
       <w:shd w:val="clear" w:color="auto" w:fill="E6E6E6"/>
     </w:rPr>
   </w:style>
-  <w:style w:type="table" w:customStyle="1" w:styleId="TableGrid0">
+  <w:style w:type="table" w:customStyle="1" w:styleId="TableGrid">
     <w:name w:val="TableGrid"/>
     <w:rsid w:val="00BC096B"/>
     <w:rPr>
@@ -22349,9 +22338,9 @@
       </w:tblCellMar>
     </w:tblPr>
   </w:style>
-  <w:style w:type="table" w:styleId="PlainTable3">
+  <w:style w:type="table" w:styleId="EinfacheTabelle3">
     <w:name w:val="Plain Table 3"/>
-    <w:basedOn w:val="TableNormal"/>
+    <w:basedOn w:val="NormaleTabelle"/>
     <w:uiPriority w:val="43"/>
     <w:rsid w:val="00BB2F48"/>
     <w:tblPr>
@@ -22439,9 +22428,9 @@
       </w:tcPr>
     </w:tblStylePr>
   </w:style>
-  <w:style w:type="table" w:styleId="PlainTable1">
+  <w:style w:type="table" w:styleId="EinfacheTabelle1">
     <w:name w:val="Plain Table 1"/>
-    <w:basedOn w:val="TableNormal"/>
+    <w:basedOn w:val="NormaleTabelle"/>
     <w:uiPriority w:val="41"/>
     <w:rsid w:val="00D24E37"/>
     <w:tblPr>
@@ -22499,10 +22488,10 @@
       </w:tcPr>
     </w:tblStylePr>
   </w:style>
-  <w:style w:type="paragraph" w:styleId="Subtitle">
+  <w:style w:type="paragraph" w:styleId="Untertitel">
     <w:name w:val="Subtitle"/>
-    <w:basedOn w:val="Normal"/>
-    <w:next w:val="Normal"/>
+    <w:basedOn w:val="Standard"/>
+    <w:next w:val="Standard"/>
     <w:uiPriority w:val="11"/>
     <w:qFormat/>
     <w:pPr>
@@ -22520,7 +22509,7 @@
   </w:style>
   <w:style w:type="table" w:customStyle="1" w:styleId="3">
     <w:name w:val="3"/>
-    <w:basedOn w:val="TableNormal"/>
+    <w:basedOn w:val="NormaleTabelle"/>
     <w:tblPr>
       <w:tblStyleRowBandSize w:val="1"/>
       <w:tblStyleColBandSize w:val="1"/>
@@ -22533,7 +22522,7 @@
   </w:style>
   <w:style w:type="table" w:customStyle="1" w:styleId="2">
     <w:name w:val="2"/>
-    <w:basedOn w:val="TableNormal"/>
+    <w:basedOn w:val="NormaleTabelle"/>
     <w:tblPr>
       <w:tblStyleRowBandSize w:val="1"/>
       <w:tblStyleColBandSize w:val="1"/>
@@ -22617,7 +22606,7 @@
   </w:style>
   <w:style w:type="table" w:customStyle="1" w:styleId="1">
     <w:name w:val="1"/>
-    <w:basedOn w:val="TableNormal"/>
+    <w:basedOn w:val="NormaleTabelle"/>
     <w:rPr>
       <w:rFonts w:ascii="Calibri" w:eastAsia="Calibri" w:hAnsi="Calibri" w:cs="Calibri"/>
       <w:sz w:val="22"/>
@@ -22667,9 +22656,9 @@
       </w:tblCellMar>
     </w:tblPr>
   </w:style>
-  <w:style w:type="character" w:styleId="UnresolvedMention">
+  <w:style w:type="character" w:styleId="NichtaufgelsteErwhnung">
     <w:name w:val="Unresolved Mention"/>
-    <w:basedOn w:val="DefaultParagraphFont"/>
+    <w:basedOn w:val="Absatz-Standardschriftart"/>
     <w:uiPriority w:val="99"/>
     <w:semiHidden/>
     <w:unhideWhenUsed/>
@@ -22679,10 +22668,10 @@
       <w:shd w:val="clear" w:color="auto" w:fill="E1DFDD"/>
     </w:rPr>
   </w:style>
-  <w:style w:type="paragraph" w:styleId="Caption">
+  <w:style w:type="paragraph" w:styleId="Beschriftung">
     <w:name w:val="caption"/>
-    <w:basedOn w:val="Normal"/>
-    <w:next w:val="Normal"/>
+    <w:basedOn w:val="Standard"/>
+    <w:next w:val="Standard"/>
     <w:uiPriority w:val="35"/>
     <w:unhideWhenUsed/>
     <w:qFormat/>
@@ -22987,28 +22976,28 @@
 </file>
 
 <file path=customXml/item1.xml><?xml version="1.0" encoding="utf-8"?>
+<b:Sources xmlns:b="http://schemas.openxmlformats.org/officeDocument/2006/bibliography" xmlns="http://schemas.openxmlformats.org/officeDocument/2006/bibliography" SelectedStyle="/APASixthEditionOfficeOnline.xsl" StyleName="APA" Version="6"/>
+</file>
+
+<file path=customXml/item2.xml><?xml version="1.0" encoding="utf-8"?>
 <go:gDocsCustomXmlDataStorage xmlns:go="http://customooxmlschemas.google.com/" xmlns:r="http://schemas.openxmlformats.org/officeDocument/2006/relationships">
   <go:docsCustomData xmlns:go="http://customooxmlschemas.google.com/" roundtripDataSignature="AMtx7mj0zBNinysTJdcOypWcROujSTJuEQ==">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</go:docsCustomData>
 </go:gDocsCustomXmlDataStorage>
 </file>
 
-<file path=customXml/item2.xml><?xml version="1.0" encoding="utf-8"?>
-<b:Sources xmlns:b="http://schemas.openxmlformats.org/officeDocument/2006/bibliography" xmlns="http://schemas.openxmlformats.org/officeDocument/2006/bibliography" SelectedStyle="/APASixthEditionOfficeOnline.xsl" StyleName="APA" Version="6"/>
+<file path=customXml/itemProps1.xml><?xml version="1.0" encoding="utf-8"?>
+<ds:datastoreItem xmlns:ds="http://schemas.openxmlformats.org/officeDocument/2006/customXml" ds:itemID="{581936FB-A194-4AC0-85AE-4082244CF8AA}">
+  <ds:schemaRefs>
+    <ds:schemaRef ds:uri="http://schemas.openxmlformats.org/officeDocument/2006/bibliography"/>
+  </ds:schemaRefs>
+</ds:datastoreItem>
 </file>
 
-<file path=customXml/itemProps1.xml><?xml version="1.0" encoding="utf-8"?>
+<file path=customXml/itemProps2.xml><?xml version="1.0" encoding="utf-8"?>
 <ds:datastoreItem xmlns:ds="http://schemas.openxmlformats.org/officeDocument/2006/customXml" ds:itemID="{11111111-1234-1234-1234-123412341234}">
   <ds:schemaRefs>
     <ds:schemaRef ds:uri="http://customooxmlschemas.google.com/"/>
     <ds:schemaRef ds:uri="http://schemas.openxmlformats.org/officeDocument/2006/relationships"/>
   </ds:schemaRefs>
 </ds:datastoreItem>
-</file>
-
-<file path=customXml/itemProps2.xml><?xml version="1.0" encoding="utf-8"?>
-<ds:datastoreItem xmlns:ds="http://schemas.openxmlformats.org/officeDocument/2006/customXml" ds:itemID="{581936FB-A194-4AC0-85AE-4082244CF8AA}">
-  <ds:schemaRefs>
-    <ds:schemaRef ds:uri="http://schemas.openxmlformats.org/officeDocument/2006/bibliography"/>
-  </ds:schemaRefs>
-</ds:datastoreItem>
 </file>
</xml_diff>